<commit_message>
Report Sequential part + graph
</commit_message>
<xml_diff>
--- a/Reports/Курсова_робота_Галько_Міла_ІП-01.docx
+++ b/Reports/Курсова_робота_Галько_Міла_ІП-01.docx
@@ -4194,14 +4194,7 @@
         <w:spacing w:before="0" w:line="360" w:lineRule="auto"/>
         <w:jc w:val="center"/>
         <w:rPr>
-          <w:rFonts w:ascii="Times New Roman" w:eastAsia="Arial Unicode MS" w:hAnsi="Times New Roman" w:cs="Times New Roman"/>
-          <w:b/>
-          <w:bCs/>
-          <w:color w:val="000000"/>
-          <w:sz w:val="28"/>
-          <w:szCs w:val="28"/>
-          <w:u w:color="000000"/>
-          <w:bdr w:val="nil"/>
+          <w:rFonts w:ascii="Times New Roman" w:hAnsi="Times New Roman" w:cs="Times New Roman"/>
           <w:lang w:val="uk-UA" w:eastAsia="ru-RU"/>
         </w:rPr>
       </w:pPr>
@@ -4259,12 +4252,615 @@
           <w:lang w:val="uk-UA" w:eastAsia="ru-RU"/>
         </w:rPr>
       </w:pPr>
-      <w:r>
-        <w:rPr>
-          <w:rFonts w:ascii="Times New Roman" w:hAnsi="Times New Roman" w:cs="Times New Roman"/>
-          <w:lang w:val="uk-UA" w:eastAsia="ru-RU"/>
-        </w:rPr>
-        <w:tab/>
+    </w:p>
+    <w:p>
+      <w:pPr>
+        <w:spacing w:line="360" w:lineRule="auto"/>
+        <w:ind w:firstLine="708"/>
+        <w:rPr>
+          <w:rFonts w:ascii="Times New Roman" w:hAnsi="Times New Roman" w:cs="Times New Roman"/>
+          <w:sz w:val="28"/>
+          <w:szCs w:val="28"/>
+          <w:lang w:val="uk-UA" w:eastAsia="ru-RU"/>
+        </w:rPr>
+      </w:pPr>
+      <w:r>
+        <w:rPr>
+          <w:rFonts w:ascii="Times New Roman" w:hAnsi="Times New Roman" w:cs="Times New Roman"/>
+          <w:sz w:val="28"/>
+          <w:szCs w:val="28"/>
+          <w:lang w:val="uk-UA" w:eastAsia="ru-RU"/>
+        </w:rPr>
+        <w:t>Як будо вже зазначено а</w:t>
+      </w:r>
+      <w:r>
+        <w:rPr>
+          <w:rFonts w:ascii="Times New Roman" w:hAnsi="Times New Roman" w:cs="Times New Roman"/>
+          <w:sz w:val="28"/>
+          <w:szCs w:val="28"/>
+          <w:lang w:val="uk-UA" w:eastAsia="ru-RU"/>
+        </w:rPr>
+        <w:t>лгоритм Крускала складається з</w:t>
+      </w:r>
+      <w:r>
+        <w:rPr>
+          <w:rFonts w:ascii="Times New Roman" w:hAnsi="Times New Roman" w:cs="Times New Roman"/>
+          <w:sz w:val="28"/>
+          <w:szCs w:val="28"/>
+          <w:lang w:val="uk-UA" w:eastAsia="ru-RU"/>
+        </w:rPr>
+        <w:t xml:space="preserve"> 5-и кроків. Оскільки ми розробляємо програмне забезпечення на мові С</w:t>
+      </w:r>
+      <w:r>
+        <w:rPr>
+          <w:rFonts w:ascii="Times New Roman" w:hAnsi="Times New Roman" w:cs="Times New Roman"/>
+          <w:sz w:val="28"/>
+          <w:szCs w:val="28"/>
+          <w:lang w:val="en-US" w:eastAsia="ru-RU"/>
+        </w:rPr>
+        <w:t>#</w:t>
+      </w:r>
+      <w:r>
+        <w:rPr>
+          <w:rFonts w:ascii="Times New Roman" w:hAnsi="Times New Roman" w:cs="Times New Roman"/>
+          <w:sz w:val="28"/>
+          <w:szCs w:val="28"/>
+          <w:lang w:val="uk-UA" w:eastAsia="ru-RU"/>
+        </w:rPr>
+        <w:t>, то перепишемо ці ж кроки але з визначенням класів, структур</w:t>
+      </w:r>
+      <w:r>
+        <w:rPr>
+          <w:rFonts w:ascii="Times New Roman" w:hAnsi="Times New Roman" w:cs="Times New Roman"/>
+          <w:sz w:val="28"/>
+          <w:szCs w:val="28"/>
+          <w:lang w:val="uk-UA" w:eastAsia="ru-RU"/>
+        </w:rPr>
+        <w:t>:</w:t>
+      </w:r>
+    </w:p>
+    <w:p>
+      <w:pPr>
+        <w:pStyle w:val="ListParagraph"/>
+        <w:numPr>
+          <w:ilvl w:val="0"/>
+          <w:numId w:val="9"/>
+        </w:numPr>
+        <w:spacing w:line="360" w:lineRule="auto"/>
+        <w:rPr>
+          <w:rFonts w:ascii="Times New Roman" w:hAnsi="Times New Roman" w:cs="Times New Roman"/>
+          <w:sz w:val="28"/>
+          <w:szCs w:val="28"/>
+          <w:lang w:val="uk-UA" w:eastAsia="ru-RU"/>
+        </w:rPr>
+      </w:pPr>
+      <w:r>
+        <w:rPr>
+          <w:rFonts w:ascii="Times New Roman" w:hAnsi="Times New Roman" w:cs="Times New Roman"/>
+          <w:sz w:val="28"/>
+          <w:szCs w:val="28"/>
+          <w:lang w:val="uk-UA" w:eastAsia="ru-RU"/>
+        </w:rPr>
+        <w:t>Ініціалізація:</w:t>
+      </w:r>
+    </w:p>
+    <w:p>
+      <w:pPr>
+        <w:pStyle w:val="ListParagraph"/>
+        <w:numPr>
+          <w:ilvl w:val="1"/>
+          <w:numId w:val="9"/>
+        </w:numPr>
+        <w:spacing w:line="360" w:lineRule="auto"/>
+        <w:rPr>
+          <w:rFonts w:ascii="Times New Roman" w:hAnsi="Times New Roman" w:cs="Times New Roman"/>
+          <w:sz w:val="28"/>
+          <w:szCs w:val="28"/>
+          <w:lang w:val="uk-UA" w:eastAsia="ru-RU"/>
+        </w:rPr>
+      </w:pPr>
+      <w:r>
+        <w:rPr>
+          <w:rFonts w:ascii="Times New Roman" w:hAnsi="Times New Roman" w:cs="Times New Roman"/>
+          <w:sz w:val="28"/>
+          <w:szCs w:val="28"/>
+          <w:lang w:val="uk-UA" w:eastAsia="ru-RU"/>
+        </w:rPr>
+        <w:t>public List&lt;Edge&gt; CalculateMST(Graph graph)</w:t>
+      </w:r>
+    </w:p>
+    <w:p>
+      <w:pPr>
+        <w:pStyle w:val="ListParagraph"/>
+        <w:numPr>
+          <w:ilvl w:val="1"/>
+          <w:numId w:val="9"/>
+        </w:numPr>
+        <w:spacing w:line="360" w:lineRule="auto"/>
+        <w:rPr>
+          <w:rFonts w:ascii="Times New Roman" w:hAnsi="Times New Roman" w:cs="Times New Roman"/>
+          <w:sz w:val="28"/>
+          <w:szCs w:val="28"/>
+          <w:lang w:val="uk-UA" w:eastAsia="ru-RU"/>
+        </w:rPr>
+      </w:pPr>
+      <w:r>
+        <w:rPr>
+          <w:rFonts w:ascii="Times New Roman" w:hAnsi="Times New Roman" w:cs="Times New Roman"/>
+          <w:sz w:val="28"/>
+          <w:szCs w:val="28"/>
+          <w:lang w:val="uk-UA" w:eastAsia="ru-RU"/>
+        </w:rPr>
+        <w:t>List&lt;Edge&gt; edges = graph.Edges;</w:t>
+      </w:r>
+      <w:r>
+        <w:rPr>
+          <w:rFonts w:ascii="Times New Roman" w:hAnsi="Times New Roman" w:cs="Times New Roman"/>
+          <w:sz w:val="28"/>
+          <w:szCs w:val="28"/>
+          <w:lang w:val="uk-UA" w:eastAsia="ru-RU"/>
+        </w:rPr>
+        <w:t xml:space="preserve"> </w:t>
+      </w:r>
+    </w:p>
+    <w:p>
+      <w:pPr>
+        <w:pStyle w:val="ListParagraph"/>
+        <w:numPr>
+          <w:ilvl w:val="1"/>
+          <w:numId w:val="9"/>
+        </w:numPr>
+        <w:spacing w:line="360" w:lineRule="auto"/>
+        <w:rPr>
+          <w:rFonts w:ascii="Times New Roman" w:hAnsi="Times New Roman" w:cs="Times New Roman"/>
+          <w:sz w:val="28"/>
+          <w:szCs w:val="28"/>
+          <w:lang w:val="uk-UA" w:eastAsia="ru-RU"/>
+        </w:rPr>
+      </w:pPr>
+      <w:r>
+        <w:rPr>
+          <w:rFonts w:ascii="Times New Roman" w:hAnsi="Times New Roman" w:cs="Times New Roman"/>
+          <w:sz w:val="28"/>
+          <w:szCs w:val="28"/>
+          <w:lang w:val="uk-UA" w:eastAsia="ru-RU"/>
+        </w:rPr>
+        <w:t>int verticesCount = graph.VerticesCount;</w:t>
+      </w:r>
+    </w:p>
+    <w:p>
+      <w:pPr>
+        <w:pStyle w:val="ListParagraph"/>
+        <w:numPr>
+          <w:ilvl w:val="1"/>
+          <w:numId w:val="9"/>
+        </w:numPr>
+        <w:spacing w:line="360" w:lineRule="auto"/>
+        <w:rPr>
+          <w:rFonts w:ascii="Times New Roman" w:hAnsi="Times New Roman" w:cs="Times New Roman"/>
+          <w:sz w:val="28"/>
+          <w:szCs w:val="28"/>
+          <w:lang w:val="uk-UA" w:eastAsia="ru-RU"/>
+        </w:rPr>
+      </w:pPr>
+      <w:r>
+        <w:rPr>
+          <w:rFonts w:ascii="Times New Roman" w:hAnsi="Times New Roman" w:cs="Times New Roman"/>
+          <w:sz w:val="28"/>
+          <w:szCs w:val="28"/>
+          <w:lang w:val="uk-UA" w:eastAsia="ru-RU"/>
+        </w:rPr>
+        <w:t>Subset[] subsets = new Subset[verticesCount];</w:t>
+      </w:r>
+    </w:p>
+    <w:p>
+      <w:pPr>
+        <w:pStyle w:val="ListParagraph"/>
+        <w:numPr>
+          <w:ilvl w:val="0"/>
+          <w:numId w:val="9"/>
+        </w:numPr>
+        <w:spacing w:line="360" w:lineRule="auto"/>
+        <w:rPr>
+          <w:rFonts w:ascii="Times New Roman" w:hAnsi="Times New Roman" w:cs="Times New Roman"/>
+          <w:sz w:val="28"/>
+          <w:szCs w:val="28"/>
+          <w:lang w:val="uk-UA" w:eastAsia="ru-RU"/>
+        </w:rPr>
+      </w:pPr>
+      <w:r>
+        <w:rPr>
+          <w:rFonts w:ascii="Times New Roman" w:hAnsi="Times New Roman" w:cs="Times New Roman"/>
+          <w:sz w:val="28"/>
+          <w:szCs w:val="28"/>
+          <w:lang w:val="uk-UA" w:eastAsia="ru-RU"/>
+        </w:rPr>
+        <w:t>Сортування ребер:</w:t>
+      </w:r>
+    </w:p>
+    <w:p>
+      <w:pPr>
+        <w:pStyle w:val="ListParagraph"/>
+        <w:numPr>
+          <w:ilvl w:val="1"/>
+          <w:numId w:val="9"/>
+        </w:numPr>
+        <w:spacing w:line="360" w:lineRule="auto"/>
+        <w:rPr>
+          <w:rFonts w:ascii="Times New Roman" w:hAnsi="Times New Roman" w:cs="Times New Roman"/>
+          <w:sz w:val="28"/>
+          <w:szCs w:val="28"/>
+          <w:lang w:val="uk-UA" w:eastAsia="ru-RU"/>
+        </w:rPr>
+      </w:pPr>
+      <w:r>
+        <w:rPr>
+          <w:rFonts w:ascii="Times New Roman" w:hAnsi="Times New Roman" w:cs="Times New Roman"/>
+          <w:sz w:val="28"/>
+          <w:szCs w:val="28"/>
+          <w:lang w:val="uk-UA" w:eastAsia="ru-RU"/>
+        </w:rPr>
+        <w:t>edges.Sort();</w:t>
+      </w:r>
+    </w:p>
+    <w:p>
+      <w:pPr>
+        <w:pStyle w:val="ListParagraph"/>
+        <w:numPr>
+          <w:ilvl w:val="0"/>
+          <w:numId w:val="9"/>
+        </w:numPr>
+        <w:spacing w:line="360" w:lineRule="auto"/>
+        <w:rPr>
+          <w:rFonts w:ascii="Times New Roman" w:hAnsi="Times New Roman" w:cs="Times New Roman"/>
+          <w:sz w:val="28"/>
+          <w:szCs w:val="28"/>
+          <w:lang w:val="uk-UA" w:eastAsia="ru-RU"/>
+        </w:rPr>
+      </w:pPr>
+      <w:r>
+        <w:rPr>
+          <w:rFonts w:ascii="Times New Roman" w:hAnsi="Times New Roman" w:cs="Times New Roman"/>
+          <w:sz w:val="28"/>
+          <w:szCs w:val="28"/>
+          <w:lang w:val="uk-UA" w:eastAsia="ru-RU"/>
+        </w:rPr>
+        <w:t>Побудова мінімального остовного дерева:</w:t>
+      </w:r>
+    </w:p>
+    <w:p>
+      <w:pPr>
+        <w:pStyle w:val="ListParagraph"/>
+        <w:numPr>
+          <w:ilvl w:val="1"/>
+          <w:numId w:val="9"/>
+        </w:numPr>
+        <w:spacing w:line="360" w:lineRule="auto"/>
+        <w:rPr>
+          <w:rFonts w:ascii="Times New Roman" w:hAnsi="Times New Roman" w:cs="Times New Roman"/>
+          <w:sz w:val="28"/>
+          <w:szCs w:val="28"/>
+          <w:lang w:val="uk-UA" w:eastAsia="ru-RU"/>
+        </w:rPr>
+      </w:pPr>
+      <w:r>
+        <w:rPr>
+          <w:rFonts w:ascii="Times New Roman" w:hAnsi="Times New Roman" w:cs="Times New Roman"/>
+          <w:sz w:val="28"/>
+          <w:szCs w:val="28"/>
+          <w:lang w:val="uk-UA" w:eastAsia="ru-RU"/>
+        </w:rPr>
+        <w:t>Ітерування по відсортованим ребрам edges.</w:t>
+      </w:r>
+      <w:r>
+        <w:rPr>
+          <w:rFonts w:ascii="Times New Roman" w:hAnsi="Times New Roman" w:cs="Times New Roman"/>
+          <w:sz w:val="28"/>
+          <w:szCs w:val="28"/>
+          <w:lang w:val="uk-UA" w:eastAsia="ru-RU"/>
+        </w:rPr>
+        <w:t xml:space="preserve"> (</w:t>
+      </w:r>
+      <w:r>
+        <w:rPr>
+          <w:rFonts w:ascii="Times New Roman" w:hAnsi="Times New Roman" w:cs="Times New Roman"/>
+          <w:sz w:val="28"/>
+          <w:szCs w:val="28"/>
+          <w:lang w:val="uk-UA" w:eastAsia="ru-RU"/>
+        </w:rPr>
+        <w:t xml:space="preserve">цикл де </w:t>
+      </w:r>
+      <w:r>
+        <w:rPr>
+          <w:rFonts w:ascii="Times New Roman" w:hAnsi="Times New Roman" w:cs="Times New Roman"/>
+          <w:sz w:val="28"/>
+          <w:szCs w:val="28"/>
+          <w:lang w:val="uk-UA" w:eastAsia="ru-RU"/>
+        </w:rPr>
+        <w:t>Edge nextEdge = edges[i++]</w:t>
+      </w:r>
+      <w:r>
+        <w:rPr>
+          <w:rFonts w:ascii="Times New Roman" w:hAnsi="Times New Roman" w:cs="Times New Roman"/>
+          <w:sz w:val="28"/>
+          <w:szCs w:val="28"/>
+          <w:lang w:val="uk-UA" w:eastAsia="ru-RU"/>
+        </w:rPr>
+        <w:t>);</w:t>
+      </w:r>
+    </w:p>
+    <w:p>
+      <w:pPr>
+        <w:pStyle w:val="ListParagraph"/>
+        <w:numPr>
+          <w:ilvl w:val="1"/>
+          <w:numId w:val="9"/>
+        </w:numPr>
+        <w:spacing w:line="360" w:lineRule="auto"/>
+        <w:rPr>
+          <w:rFonts w:ascii="Times New Roman" w:hAnsi="Times New Roman" w:cs="Times New Roman"/>
+          <w:sz w:val="28"/>
+          <w:szCs w:val="28"/>
+          <w:lang w:val="uk-UA" w:eastAsia="ru-RU"/>
+        </w:rPr>
+      </w:pPr>
+      <w:r>
+        <w:rPr>
+          <w:rFonts w:ascii="Times New Roman" w:hAnsi="Times New Roman" w:cs="Times New Roman"/>
+          <w:sz w:val="28"/>
+          <w:szCs w:val="28"/>
+          <w:lang w:val="uk-UA" w:eastAsia="ru-RU"/>
+        </w:rPr>
+        <w:t>Для кожного ребра перевіряється, чи належать його вершини до різних підмножин subsets</w:t>
+      </w:r>
+      <w:r>
+        <w:rPr>
+          <w:rFonts w:ascii="Times New Roman" w:hAnsi="Times New Roman" w:cs="Times New Roman"/>
+          <w:sz w:val="28"/>
+          <w:szCs w:val="28"/>
+          <w:lang w:val="uk-UA" w:eastAsia="ru-RU"/>
+        </w:rPr>
+        <w:t xml:space="preserve"> (</w:t>
+      </w:r>
+      <w:r>
+        <w:rPr>
+          <w:rFonts w:ascii="Times New Roman" w:hAnsi="Times New Roman" w:cs="Times New Roman"/>
+          <w:sz w:val="28"/>
+          <w:szCs w:val="28"/>
+          <w:lang w:val="uk-UA" w:eastAsia="ru-RU"/>
+        </w:rPr>
+        <w:t>int x = graph.Find(subsets, nextEdge.Source);</w:t>
+      </w:r>
+      <w:r>
+        <w:rPr>
+          <w:rFonts w:ascii="Times New Roman" w:hAnsi="Times New Roman" w:cs="Times New Roman"/>
+          <w:sz w:val="28"/>
+          <w:szCs w:val="28"/>
+          <w:lang w:val="uk-UA" w:eastAsia="ru-RU"/>
+        </w:rPr>
+        <w:t xml:space="preserve"> </w:t>
+      </w:r>
+      <w:r>
+        <w:rPr>
+          <w:rFonts w:ascii="Times New Roman" w:hAnsi="Times New Roman" w:cs="Times New Roman"/>
+          <w:sz w:val="28"/>
+          <w:szCs w:val="28"/>
+          <w:lang w:val="uk-UA" w:eastAsia="ru-RU"/>
+        </w:rPr>
+        <w:t>int y = graph.Find(subsets,</w:t>
+      </w:r>
+      <w:r>
+        <w:rPr>
+          <w:rFonts w:ascii="Times New Roman" w:hAnsi="Times New Roman" w:cs="Times New Roman"/>
+          <w:sz w:val="28"/>
+          <w:szCs w:val="28"/>
+          <w:lang w:val="uk-UA" w:eastAsia="ru-RU"/>
+        </w:rPr>
+        <w:t xml:space="preserve"> </w:t>
+      </w:r>
+      <w:r>
+        <w:rPr>
+          <w:rFonts w:ascii="Times New Roman" w:hAnsi="Times New Roman" w:cs="Times New Roman"/>
+          <w:sz w:val="28"/>
+          <w:szCs w:val="28"/>
+          <w:lang w:val="uk-UA" w:eastAsia="ru-RU"/>
+        </w:rPr>
+        <w:t>nextEdge.Destination)</w:t>
+      </w:r>
+      <w:r>
+        <w:rPr>
+          <w:rFonts w:ascii="Times New Roman" w:hAnsi="Times New Roman" w:cs="Times New Roman"/>
+          <w:sz w:val="28"/>
+          <w:szCs w:val="28"/>
+          <w:lang w:val="uk-UA" w:eastAsia="ru-RU"/>
+        </w:rPr>
+        <w:t>);</w:t>
+      </w:r>
+    </w:p>
+    <w:p>
+      <w:pPr>
+        <w:pStyle w:val="ListParagraph"/>
+        <w:numPr>
+          <w:ilvl w:val="1"/>
+          <w:numId w:val="9"/>
+        </w:numPr>
+        <w:spacing w:line="360" w:lineRule="auto"/>
+        <w:rPr>
+          <w:rFonts w:ascii="Times New Roman" w:hAnsi="Times New Roman" w:cs="Times New Roman"/>
+          <w:sz w:val="28"/>
+          <w:szCs w:val="28"/>
+          <w:lang w:val="uk-UA" w:eastAsia="ru-RU"/>
+        </w:rPr>
+      </w:pPr>
+      <w:r>
+        <w:rPr>
+          <w:rFonts w:ascii="Times New Roman" w:hAnsi="Times New Roman" w:cs="Times New Roman"/>
+          <w:sz w:val="28"/>
+          <w:szCs w:val="28"/>
+          <w:lang w:val="uk-UA" w:eastAsia="ru-RU"/>
+        </w:rPr>
+        <w:t>Якщо вершини належать різним підмножинам, то ребро додається до результату, а підмножини об'єднуються.</w:t>
+      </w:r>
+      <w:r>
+        <w:rPr>
+          <w:rFonts w:ascii="Times New Roman" w:hAnsi="Times New Roman" w:cs="Times New Roman"/>
+          <w:sz w:val="28"/>
+          <w:szCs w:val="28"/>
+          <w:lang w:val="uk-UA" w:eastAsia="ru-RU"/>
+        </w:rPr>
+        <w:t xml:space="preserve"> (</w:t>
+      </w:r>
+      <w:r>
+        <w:rPr>
+          <w:rFonts w:ascii="Times New Roman" w:hAnsi="Times New Roman" w:cs="Times New Roman"/>
+          <w:sz w:val="28"/>
+          <w:szCs w:val="28"/>
+          <w:lang w:val="uk-UA" w:eastAsia="ru-RU"/>
+        </w:rPr>
+        <w:t>result.Add(nextEdge);</w:t>
+      </w:r>
+      <w:r>
+        <w:rPr>
+          <w:rFonts w:ascii="Times New Roman" w:hAnsi="Times New Roman" w:cs="Times New Roman"/>
+          <w:sz w:val="28"/>
+          <w:szCs w:val="28"/>
+          <w:lang w:val="en-US" w:eastAsia="ru-RU"/>
+        </w:rPr>
+        <w:t xml:space="preserve"> </w:t>
+      </w:r>
+      <w:r>
+        <w:rPr>
+          <w:rFonts w:ascii="Times New Roman" w:hAnsi="Times New Roman" w:cs="Times New Roman"/>
+          <w:sz w:val="28"/>
+          <w:szCs w:val="28"/>
+          <w:lang w:val="uk-UA" w:eastAsia="ru-RU"/>
+        </w:rPr>
+        <w:t>graph.Union(subsets, x, y)</w:t>
+      </w:r>
+      <w:r>
+        <w:rPr>
+          <w:rFonts w:ascii="Times New Roman" w:hAnsi="Times New Roman" w:cs="Times New Roman"/>
+          <w:sz w:val="28"/>
+          <w:szCs w:val="28"/>
+          <w:lang w:val="uk-UA" w:eastAsia="ru-RU"/>
+        </w:rPr>
+        <w:t>)</w:t>
+      </w:r>
+    </w:p>
+    <w:p>
+      <w:pPr>
+        <w:pStyle w:val="ListParagraph"/>
+        <w:numPr>
+          <w:ilvl w:val="0"/>
+          <w:numId w:val="9"/>
+        </w:numPr>
+        <w:spacing w:line="360" w:lineRule="auto"/>
+        <w:rPr>
+          <w:rFonts w:ascii="Times New Roman" w:hAnsi="Times New Roman" w:cs="Times New Roman"/>
+          <w:sz w:val="28"/>
+          <w:szCs w:val="28"/>
+          <w:lang w:val="uk-UA" w:eastAsia="ru-RU"/>
+        </w:rPr>
+      </w:pPr>
+      <w:r>
+        <w:rPr>
+          <w:rFonts w:ascii="Times New Roman" w:hAnsi="Times New Roman" w:cs="Times New Roman"/>
+          <w:sz w:val="28"/>
+          <w:szCs w:val="28"/>
+          <w:lang w:val="uk-UA" w:eastAsia="ru-RU"/>
+        </w:rPr>
+        <w:t>Повернення результату:</w:t>
+      </w:r>
+    </w:p>
+    <w:p>
+      <w:pPr>
+        <w:pStyle w:val="ListParagraph"/>
+        <w:numPr>
+          <w:ilvl w:val="1"/>
+          <w:numId w:val="9"/>
+        </w:numPr>
+        <w:spacing w:line="360" w:lineRule="auto"/>
+        <w:rPr>
+          <w:rFonts w:ascii="Times New Roman" w:hAnsi="Times New Roman" w:cs="Times New Roman"/>
+          <w:sz w:val="28"/>
+          <w:szCs w:val="28"/>
+          <w:lang w:val="uk-UA" w:eastAsia="ru-RU"/>
+        </w:rPr>
+      </w:pPr>
+      <w:r>
+        <w:rPr>
+          <w:rFonts w:ascii="Times New Roman" w:hAnsi="Times New Roman" w:cs="Times New Roman"/>
+          <w:sz w:val="28"/>
+          <w:szCs w:val="28"/>
+          <w:lang w:val="uk-UA" w:eastAsia="ru-RU"/>
+        </w:rPr>
+        <w:t>return result;</w:t>
+      </w:r>
+    </w:p>
+    <w:p>
+      <w:pPr>
+        <w:spacing w:line="360" w:lineRule="auto"/>
+        <w:ind w:firstLine="708"/>
+        <w:rPr>
+          <w:rFonts w:ascii="Times New Roman" w:hAnsi="Times New Roman" w:cs="Times New Roman"/>
+          <w:sz w:val="28"/>
+          <w:szCs w:val="28"/>
+          <w:lang w:val="uk-UA" w:eastAsia="ru-RU"/>
+        </w:rPr>
+      </w:pPr>
+      <w:r>
+        <w:rPr>
+          <w:rFonts w:ascii="Times New Roman" w:hAnsi="Times New Roman" w:cs="Times New Roman"/>
+          <w:sz w:val="28"/>
+          <w:szCs w:val="28"/>
+          <w:lang w:val="uk-UA" w:eastAsia="ru-RU"/>
+        </w:rPr>
+        <w:t>Після розробки алгоритму провод</w:t>
+      </w:r>
+      <w:r>
+        <w:rPr>
+          <w:rFonts w:ascii="Times New Roman" w:hAnsi="Times New Roman" w:cs="Times New Roman"/>
+          <w:sz w:val="28"/>
+          <w:szCs w:val="28"/>
+          <w:lang w:val="uk-UA" w:eastAsia="ru-RU"/>
+        </w:rPr>
+        <w:t xml:space="preserve">емо перевірку його результативності. </w:t>
+      </w:r>
+      <w:r>
+        <w:rPr>
+          <w:rFonts w:ascii="Times New Roman" w:hAnsi="Times New Roman" w:cs="Times New Roman"/>
+          <w:sz w:val="28"/>
+          <w:szCs w:val="28"/>
+          <w:lang w:val="uk-UA" w:eastAsia="ru-RU"/>
+        </w:rPr>
+        <w:t xml:space="preserve">Для цього сформуємо невеликий граф як у ПЗ так і </w:t>
+      </w:r>
+      <w:r>
+        <w:rPr>
+          <w:rFonts w:ascii="Times New Roman" w:hAnsi="Times New Roman" w:cs="Times New Roman"/>
+          <w:sz w:val="28"/>
+          <w:szCs w:val="28"/>
+          <w:lang w:val="uk-UA" w:eastAsia="ru-RU"/>
+        </w:rPr>
+        <w:t xml:space="preserve">онлайн у графічному калькуляторі </w:t>
+      </w:r>
+      <w:r>
+        <w:rPr>
+          <w:rFonts w:ascii="Times New Roman" w:hAnsi="Times New Roman" w:cs="Times New Roman"/>
+          <w:sz w:val="28"/>
+          <w:szCs w:val="28"/>
+          <w:lang w:val="uk-UA" w:eastAsia="ru-RU"/>
+        </w:rPr>
+        <w:t>для побудові графіків та виконання алгоритмів. Отже, будуємо і отримуємо результати МОД</w:t>
+      </w:r>
+      <w:r>
+        <w:rPr>
+          <w:rFonts w:ascii="Times New Roman" w:hAnsi="Times New Roman" w:cs="Times New Roman"/>
+          <w:sz w:val="28"/>
+          <w:szCs w:val="28"/>
+          <w:lang w:val="uk-UA" w:eastAsia="ru-RU"/>
+        </w:rPr>
+        <w:t xml:space="preserve"> на рисунку 2.1.</w:t>
       </w:r>
     </w:p>
     <w:p>
@@ -4273,43 +4869,591 @@
         <w:ind w:firstLine="708"/>
         <w:jc w:val="center"/>
         <w:rPr>
-          <w:rFonts w:ascii="Times New Roman" w:eastAsia="Arial Unicode MS" w:hAnsi="Times New Roman" w:cs="Times New Roman"/>
-          <w:bCs/>
-          <w:color w:val="000000"/>
-          <w:sz w:val="28"/>
-          <w:szCs w:val="28"/>
-          <w:u w:color="000000"/>
-          <w:bdr w:val="nil"/>
-          <w:lang w:val="uk-UA" w:eastAsia="ru-RU"/>
-        </w:rPr>
-      </w:pPr>
+          <w:rFonts w:ascii="Times New Roman" w:hAnsi="Times New Roman" w:cs="Times New Roman"/>
+          <w:sz w:val="28"/>
+          <w:szCs w:val="28"/>
+          <w:lang w:val="uk-UA" w:eastAsia="ru-RU"/>
+        </w:rPr>
+      </w:pPr>
+      <w:r>
+        <w:rPr>
+          <w:rFonts w:ascii="Times New Roman" w:hAnsi="Times New Roman" w:cs="Times New Roman"/>
+          <w:sz w:val="28"/>
+          <w:szCs w:val="28"/>
+          <w:lang w:val="uk-UA" w:eastAsia="ru-RU"/>
+        </w:rPr>
+        <w:lastRenderedPageBreak/>
+        <w:drawing>
+          <wp:inline distT="0" distB="0" distL="0" distR="0" wp14:anchorId="16B974C1" wp14:editId="375A5365">
+            <wp:extent cx="3378099" cy="3154680"/>
+            <wp:effectExtent l="0" t="0" r="0" b="7620"/>
+            <wp:docPr id="1" name="Picture 1"/>
+            <wp:cNvGraphicFramePr>
+              <a:graphicFrameLocks xmlns:a="http://schemas.openxmlformats.org/drawingml/2006/main" noChangeAspect="1"/>
+            </wp:cNvGraphicFramePr>
+            <a:graphic xmlns:a="http://schemas.openxmlformats.org/drawingml/2006/main">
+              <a:graphicData uri="http://schemas.openxmlformats.org/drawingml/2006/picture">
+                <pic:pic xmlns:pic="http://schemas.openxmlformats.org/drawingml/2006/picture">
+                  <pic:nvPicPr>
+                    <pic:cNvPr id="1" name=""/>
+                    <pic:cNvPicPr/>
+                  </pic:nvPicPr>
+                  <pic:blipFill>
+                    <a:blip r:embed="rId9"/>
+                    <a:stretch>
+                      <a:fillRect/>
+                    </a:stretch>
+                  </pic:blipFill>
+                  <pic:spPr>
+                    <a:xfrm>
+                      <a:off x="0" y="0"/>
+                      <a:ext cx="3380940" cy="3157334"/>
+                    </a:xfrm>
+                    <a:prstGeom prst="rect">
+                      <a:avLst/>
+                    </a:prstGeom>
+                  </pic:spPr>
+                </pic:pic>
+              </a:graphicData>
+            </a:graphic>
+          </wp:inline>
+        </w:drawing>
+      </w:r>
     </w:p>
     <w:p>
       <w:pPr>
         <w:spacing w:line="360" w:lineRule="auto"/>
-        <w:rPr>
-          <w:rFonts w:ascii="Times New Roman" w:eastAsia="Arial Unicode MS" w:hAnsi="Times New Roman" w:cs="Times New Roman"/>
-          <w:bCs/>
-          <w:color w:val="000000"/>
-          <w:sz w:val="28"/>
-          <w:szCs w:val="28"/>
-          <w:u w:color="000000"/>
-          <w:bdr w:val="nil"/>
-          <w:lang w:val="uk-UA" w:eastAsia="ru-RU"/>
-        </w:rPr>
-      </w:pPr>
-      <w:r>
-        <w:rPr>
-          <w:rFonts w:ascii="Times New Roman" w:eastAsia="Arial Unicode MS" w:hAnsi="Times New Roman" w:cs="Times New Roman"/>
-          <w:bCs/>
-          <w:color w:val="000000"/>
-          <w:sz w:val="28"/>
-          <w:szCs w:val="28"/>
-          <w:u w:color="000000"/>
-          <w:bdr w:val="nil"/>
-          <w:lang w:val="uk-UA" w:eastAsia="ru-RU"/>
-        </w:rPr>
-        <w:br w:type="page"/>
+        <w:ind w:firstLine="708"/>
+        <w:jc w:val="center"/>
+        <w:rPr>
+          <w:rFonts w:ascii="Times New Roman" w:hAnsi="Times New Roman" w:cs="Times New Roman"/>
+          <w:sz w:val="28"/>
+          <w:szCs w:val="28"/>
+          <w:lang w:val="uk-UA" w:eastAsia="ru-RU"/>
+        </w:rPr>
+      </w:pPr>
+      <w:r>
+        <w:rPr>
+          <w:rFonts w:ascii="Times New Roman" w:hAnsi="Times New Roman" w:cs="Times New Roman"/>
+          <w:sz w:val="28"/>
+          <w:szCs w:val="28"/>
+          <w:lang w:val="uk-UA" w:eastAsia="ru-RU"/>
+        </w:rPr>
+        <w:t>Рисунок 2.1 – МОД результат онлайн калькулятора</w:t>
+      </w:r>
+    </w:p>
+    <w:p>
+      <w:pPr>
+        <w:spacing w:line="360" w:lineRule="auto"/>
+        <w:ind w:firstLine="708"/>
+        <w:rPr>
+          <w:rFonts w:ascii="Times New Roman" w:hAnsi="Times New Roman" w:cs="Times New Roman"/>
+          <w:sz w:val="28"/>
+          <w:szCs w:val="28"/>
+          <w:lang w:val="uk-UA" w:eastAsia="ru-RU"/>
+        </w:rPr>
+      </w:pPr>
+      <w:r>
+        <w:rPr>
+          <w:rFonts w:ascii="Times New Roman" w:hAnsi="Times New Roman" w:cs="Times New Roman"/>
+          <w:sz w:val="28"/>
+          <w:szCs w:val="28"/>
+          <w:lang w:val="uk-UA" w:eastAsia="ru-RU"/>
+        </w:rPr>
+        <w:t>Такий самий графік задаємо в ПЗ і отримуємо результати зображені на рисунку 2.2.</w:t>
+      </w:r>
+    </w:p>
+    <w:p>
+      <w:pPr>
+        <w:spacing w:line="360" w:lineRule="auto"/>
+        <w:ind w:firstLine="708"/>
+        <w:jc w:val="center"/>
+        <w:rPr>
+          <w:rFonts w:ascii="Times New Roman" w:hAnsi="Times New Roman" w:cs="Times New Roman"/>
+          <w:sz w:val="28"/>
+          <w:szCs w:val="28"/>
+          <w:lang w:val="uk-UA" w:eastAsia="ru-RU"/>
+        </w:rPr>
+      </w:pPr>
+      <w:r>
+        <w:rPr>
+          <w:rFonts w:ascii="Times New Roman" w:hAnsi="Times New Roman" w:cs="Times New Roman"/>
+          <w:sz w:val="28"/>
+          <w:szCs w:val="28"/>
+          <w:lang w:val="uk-UA" w:eastAsia="ru-RU"/>
+        </w:rPr>
+        <w:drawing>
+          <wp:inline distT="0" distB="0" distL="0" distR="0" wp14:anchorId="08543877" wp14:editId="2206D40C">
+            <wp:extent cx="2933954" cy="670618"/>
+            <wp:effectExtent l="0" t="0" r="0" b="0"/>
+            <wp:docPr id="2" name="Picture 2"/>
+            <wp:cNvGraphicFramePr>
+              <a:graphicFrameLocks xmlns:a="http://schemas.openxmlformats.org/drawingml/2006/main" noChangeAspect="1"/>
+            </wp:cNvGraphicFramePr>
+            <a:graphic xmlns:a="http://schemas.openxmlformats.org/drawingml/2006/main">
+              <a:graphicData uri="http://schemas.openxmlformats.org/drawingml/2006/picture">
+                <pic:pic xmlns:pic="http://schemas.openxmlformats.org/drawingml/2006/picture">
+                  <pic:nvPicPr>
+                    <pic:cNvPr id="1" name=""/>
+                    <pic:cNvPicPr/>
+                  </pic:nvPicPr>
+                  <pic:blipFill>
+                    <a:blip r:embed="rId10"/>
+                    <a:stretch>
+                      <a:fillRect/>
+                    </a:stretch>
+                  </pic:blipFill>
+                  <pic:spPr>
+                    <a:xfrm>
+                      <a:off x="0" y="0"/>
+                      <a:ext cx="2933954" cy="670618"/>
+                    </a:xfrm>
+                    <a:prstGeom prst="rect">
+                      <a:avLst/>
+                    </a:prstGeom>
+                  </pic:spPr>
+                </pic:pic>
+              </a:graphicData>
+            </a:graphic>
+          </wp:inline>
+        </w:drawing>
+      </w:r>
+    </w:p>
+    <w:p>
+      <w:pPr>
+        <w:spacing w:line="360" w:lineRule="auto"/>
+        <w:ind w:firstLine="708"/>
+        <w:jc w:val="center"/>
+        <w:rPr>
+          <w:rFonts w:ascii="Times New Roman" w:hAnsi="Times New Roman" w:cs="Times New Roman"/>
+          <w:sz w:val="28"/>
+          <w:szCs w:val="28"/>
+          <w:lang w:val="uk-UA" w:eastAsia="ru-RU"/>
+        </w:rPr>
+      </w:pPr>
+      <w:r>
+        <w:rPr>
+          <w:rFonts w:ascii="Times New Roman" w:hAnsi="Times New Roman" w:cs="Times New Roman"/>
+          <w:sz w:val="28"/>
+          <w:szCs w:val="28"/>
+          <w:lang w:val="uk-UA" w:eastAsia="ru-RU"/>
+        </w:rPr>
+        <w:t>Рисунок 2.2 – Результат обчислень ПЗ послідовного алгоритму Крускала</w:t>
+      </w:r>
+    </w:p>
+    <w:p>
+      <w:pPr>
+        <w:spacing w:line="360" w:lineRule="auto"/>
+        <w:ind w:firstLine="708"/>
+        <w:rPr>
+          <w:rFonts w:ascii="Times New Roman" w:hAnsi="Times New Roman" w:cs="Times New Roman"/>
+          <w:sz w:val="28"/>
+          <w:szCs w:val="28"/>
+          <w:lang w:val="en-US" w:eastAsia="ru-RU"/>
+        </w:rPr>
+      </w:pPr>
+      <w:r>
+        <w:rPr>
+          <w:rFonts w:ascii="Times New Roman" w:hAnsi="Times New Roman" w:cs="Times New Roman"/>
+          <w:sz w:val="28"/>
+          <w:szCs w:val="28"/>
+          <w:lang w:val="uk-UA" w:eastAsia="ru-RU"/>
+        </w:rPr>
+        <w:t xml:space="preserve">Спостерігаємо однаковий результат, що свідчить про правильну роботу алгоритма. Отже, перейдемо до </w:t>
+      </w:r>
+      <w:r>
+        <w:rPr>
+          <w:rFonts w:ascii="Times New Roman" w:hAnsi="Times New Roman" w:cs="Times New Roman"/>
+          <w:sz w:val="28"/>
+          <w:szCs w:val="28"/>
+          <w:lang w:val="uk-UA" w:eastAsia="ru-RU"/>
+        </w:rPr>
+        <w:t>аналіз</w:t>
+      </w:r>
+      <w:r>
+        <w:rPr>
+          <w:rFonts w:ascii="Times New Roman" w:hAnsi="Times New Roman" w:cs="Times New Roman"/>
+          <w:sz w:val="28"/>
+          <w:szCs w:val="28"/>
+          <w:lang w:val="uk-UA" w:eastAsia="ru-RU"/>
+        </w:rPr>
+        <w:t>у</w:t>
+      </w:r>
+      <w:r>
+        <w:rPr>
+          <w:rFonts w:ascii="Times New Roman" w:hAnsi="Times New Roman" w:cs="Times New Roman"/>
+          <w:sz w:val="28"/>
+          <w:szCs w:val="28"/>
+          <w:lang w:val="uk-UA" w:eastAsia="ru-RU"/>
+        </w:rPr>
+        <w:t xml:space="preserve"> його швидкодії. </w:t>
+      </w:r>
+    </w:p>
+    <w:p>
+      <w:pPr>
+        <w:spacing w:line="360" w:lineRule="auto"/>
+        <w:ind w:firstLine="708"/>
+        <w:rPr>
+          <w:rFonts w:ascii="Times New Roman" w:hAnsi="Times New Roman" w:cs="Times New Roman"/>
+          <w:sz w:val="28"/>
+          <w:szCs w:val="28"/>
+          <w:lang w:val="uk-UA" w:eastAsia="ru-RU"/>
+        </w:rPr>
+      </w:pPr>
+      <w:r>
+        <w:rPr>
+          <w:rFonts w:ascii="Times New Roman" w:hAnsi="Times New Roman" w:cs="Times New Roman"/>
+          <w:sz w:val="28"/>
+          <w:szCs w:val="28"/>
+          <w:lang w:val="uk-UA" w:eastAsia="ru-RU"/>
+        </w:rPr>
+        <w:t>П</w:t>
+      </w:r>
+      <w:r>
+        <w:rPr>
+          <w:rFonts w:ascii="Times New Roman" w:hAnsi="Times New Roman" w:cs="Times New Roman"/>
+          <w:sz w:val="28"/>
+          <w:szCs w:val="28"/>
+          <w:lang w:val="uk-UA" w:eastAsia="ru-RU"/>
+        </w:rPr>
+        <w:t>ровод</w:t>
+      </w:r>
+      <w:r>
+        <w:rPr>
+          <w:rFonts w:ascii="Times New Roman" w:hAnsi="Times New Roman" w:cs="Times New Roman"/>
+          <w:sz w:val="28"/>
+          <w:szCs w:val="28"/>
+          <w:lang w:val="uk-UA" w:eastAsia="ru-RU"/>
+        </w:rPr>
+        <w:t xml:space="preserve">емо </w:t>
+      </w:r>
+      <w:r>
+        <w:rPr>
+          <w:rFonts w:ascii="Times New Roman" w:hAnsi="Times New Roman" w:cs="Times New Roman"/>
+          <w:sz w:val="28"/>
+          <w:szCs w:val="28"/>
+          <w:lang w:val="uk-UA" w:eastAsia="ru-RU"/>
+        </w:rPr>
+        <w:t xml:space="preserve">експеримент з варіюванням кількості </w:t>
+      </w:r>
+      <w:r>
+        <w:rPr>
+          <w:rFonts w:ascii="Times New Roman" w:hAnsi="Times New Roman" w:cs="Times New Roman"/>
+          <w:sz w:val="28"/>
+          <w:szCs w:val="28"/>
+          <w:lang w:val="uk-UA" w:eastAsia="ru-RU"/>
+        </w:rPr>
+        <w:t>вершин у графі</w:t>
+      </w:r>
+      <w:r>
+        <w:rPr>
+          <w:rFonts w:ascii="Times New Roman" w:hAnsi="Times New Roman" w:cs="Times New Roman"/>
+          <w:sz w:val="28"/>
+          <w:szCs w:val="28"/>
+          <w:lang w:val="uk-UA" w:eastAsia="ru-RU"/>
+        </w:rPr>
+        <w:t xml:space="preserve">, яку </w:t>
+      </w:r>
+      <w:r>
+        <w:rPr>
+          <w:rFonts w:ascii="Times New Roman" w:hAnsi="Times New Roman" w:cs="Times New Roman"/>
+          <w:sz w:val="28"/>
+          <w:szCs w:val="28"/>
+          <w:lang w:val="uk-UA" w:eastAsia="ru-RU"/>
+        </w:rPr>
+        <w:t xml:space="preserve">вирішує </w:t>
+      </w:r>
+      <w:r>
+        <w:rPr>
+          <w:rFonts w:ascii="Times New Roman" w:hAnsi="Times New Roman" w:cs="Times New Roman"/>
+          <w:sz w:val="28"/>
+          <w:szCs w:val="28"/>
+          <w:lang w:val="uk-UA" w:eastAsia="ru-RU"/>
+        </w:rPr>
+        <w:t xml:space="preserve">алгоритм Крускала. </w:t>
+      </w:r>
+      <w:r>
+        <w:rPr>
+          <w:rFonts w:ascii="Times New Roman" w:hAnsi="Times New Roman" w:cs="Times New Roman"/>
+          <w:sz w:val="28"/>
+          <w:szCs w:val="28"/>
+          <w:lang w:val="uk-UA" w:eastAsia="ru-RU"/>
+        </w:rPr>
+        <w:t>Ми вимірюємо середній час виконання алгоритму для різних розмірів графів і порівнюємо отримані результати.</w:t>
+      </w:r>
+      <w:r>
+        <w:rPr>
+          <w:rFonts w:ascii="Times New Roman" w:hAnsi="Times New Roman" w:cs="Times New Roman"/>
+          <w:sz w:val="28"/>
+          <w:szCs w:val="28"/>
+          <w:lang w:val="uk-UA" w:eastAsia="ru-RU"/>
+        </w:rPr>
+        <w:t xml:space="preserve"> На рисунку 2.3 </w:t>
+      </w:r>
+      <w:r>
+        <w:rPr>
+          <w:rFonts w:ascii="Times New Roman" w:hAnsi="Times New Roman" w:cs="Times New Roman"/>
+          <w:sz w:val="28"/>
+          <w:szCs w:val="28"/>
+          <w:lang w:val="uk-UA" w:eastAsia="ru-RU"/>
+        </w:rPr>
+        <w:t>наведені середні значення часу виконання (в мікросекундах) для алгоритму SequentialKruskal</w:t>
+      </w:r>
+      <w:r>
+        <w:rPr>
+          <w:rFonts w:ascii="Times New Roman" w:hAnsi="Times New Roman" w:cs="Times New Roman"/>
+          <w:sz w:val="28"/>
+          <w:szCs w:val="28"/>
+          <w:lang w:val="uk-UA" w:eastAsia="ru-RU"/>
+        </w:rPr>
+        <w:t xml:space="preserve"> для графіків різних розмірів.</w:t>
+      </w:r>
+    </w:p>
+    <w:p>
+      <w:pPr>
+        <w:spacing w:line="360" w:lineRule="auto"/>
+        <w:ind w:firstLine="708"/>
+        <w:jc w:val="center"/>
+        <w:rPr>
+          <w:rFonts w:ascii="Times New Roman" w:hAnsi="Times New Roman" w:cs="Times New Roman"/>
+          <w:sz w:val="28"/>
+          <w:szCs w:val="28"/>
+          <w:lang w:val="en-US" w:eastAsia="ru-RU"/>
+        </w:rPr>
+      </w:pPr>
+      <w:r>
+        <w:rPr>
+          <w:rFonts w:ascii="Times New Roman" w:hAnsi="Times New Roman" w:cs="Times New Roman"/>
+          <w:sz w:val="28"/>
+          <w:szCs w:val="28"/>
+          <w:lang w:val="uk-UA" w:eastAsia="ru-RU"/>
+        </w:rPr>
+        <w:lastRenderedPageBreak/>
+        <w:drawing>
+          <wp:inline distT="0" distB="0" distL="0" distR="0" wp14:anchorId="6326BDB7" wp14:editId="6049044C">
+            <wp:extent cx="1638442" cy="1531753"/>
+            <wp:effectExtent l="0" t="0" r="0" b="0"/>
+            <wp:docPr id="3" name="Picture 3"/>
+            <wp:cNvGraphicFramePr>
+              <a:graphicFrameLocks xmlns:a="http://schemas.openxmlformats.org/drawingml/2006/main" noChangeAspect="1"/>
+            </wp:cNvGraphicFramePr>
+            <a:graphic xmlns:a="http://schemas.openxmlformats.org/drawingml/2006/main">
+              <a:graphicData uri="http://schemas.openxmlformats.org/drawingml/2006/picture">
+                <pic:pic xmlns:pic="http://schemas.openxmlformats.org/drawingml/2006/picture">
+                  <pic:nvPicPr>
+                    <pic:cNvPr id="1" name=""/>
+                    <pic:cNvPicPr/>
+                  </pic:nvPicPr>
+                  <pic:blipFill>
+                    <a:blip r:embed="rId11"/>
+                    <a:stretch>
+                      <a:fillRect/>
+                    </a:stretch>
+                  </pic:blipFill>
+                  <pic:spPr>
+                    <a:xfrm>
+                      <a:off x="0" y="0"/>
+                      <a:ext cx="1638442" cy="1531753"/>
+                    </a:xfrm>
+                    <a:prstGeom prst="rect">
+                      <a:avLst/>
+                    </a:prstGeom>
+                  </pic:spPr>
+                </pic:pic>
+              </a:graphicData>
+            </a:graphic>
+          </wp:inline>
+        </w:drawing>
+      </w:r>
+    </w:p>
+    <w:p>
+      <w:pPr>
+        <w:spacing w:line="360" w:lineRule="auto"/>
+        <w:ind w:firstLine="708"/>
+        <w:jc w:val="center"/>
+        <w:rPr>
+          <w:rFonts w:ascii="Times New Roman" w:hAnsi="Times New Roman" w:cs="Times New Roman"/>
+          <w:sz w:val="28"/>
+          <w:szCs w:val="28"/>
+          <w:lang w:val="uk-UA" w:eastAsia="ru-RU"/>
+        </w:rPr>
+      </w:pPr>
+      <w:r>
+        <w:rPr>
+          <w:rFonts w:ascii="Times New Roman" w:hAnsi="Times New Roman" w:cs="Times New Roman"/>
+          <w:sz w:val="28"/>
+          <w:szCs w:val="28"/>
+          <w:lang w:val="uk-UA" w:eastAsia="ru-RU"/>
+        </w:rPr>
+        <w:t>Рисунок 2.3 – Час виконання послідовного алгоритму Крускала при різних розмірностях графу</w:t>
+      </w:r>
+    </w:p>
+    <w:p>
+      <w:pPr>
+        <w:spacing w:line="360" w:lineRule="auto"/>
+        <w:ind w:firstLine="708"/>
+        <w:jc w:val="both"/>
+        <w:rPr>
+          <w:rFonts w:ascii="Times New Roman" w:hAnsi="Times New Roman" w:cs="Times New Roman"/>
+          <w:sz w:val="28"/>
+          <w:szCs w:val="28"/>
+          <w:lang w:val="uk-UA" w:eastAsia="ru-RU"/>
+        </w:rPr>
+      </w:pPr>
+      <w:r>
+        <w:rPr>
+          <w:rFonts w:ascii="Times New Roman" w:hAnsi="Times New Roman" w:cs="Times New Roman"/>
+          <w:sz w:val="28"/>
+          <w:szCs w:val="28"/>
+          <w:lang w:val="uk-UA" w:eastAsia="ru-RU"/>
+        </w:rPr>
+        <w:tab/>
+        <w:t>Отже, створюємо графік за ціми даними на рисунку 2.4.</w:t>
+      </w:r>
+      <w:r>
+        <w:rPr>
+          <w:rFonts w:ascii="Times New Roman" w:hAnsi="Times New Roman" w:cs="Times New Roman"/>
+          <w:sz w:val="28"/>
+          <w:szCs w:val="28"/>
+          <w:lang w:val="en-US" w:eastAsia="ru-RU"/>
+        </w:rPr>
+        <w:t xml:space="preserve"> </w:t>
+      </w:r>
+      <w:r>
+        <w:rPr>
+          <w:rFonts w:ascii="Times New Roman" w:hAnsi="Times New Roman" w:cs="Times New Roman"/>
+          <w:sz w:val="28"/>
+          <w:szCs w:val="28"/>
+          <w:lang w:val="uk-UA" w:eastAsia="ru-RU"/>
+        </w:rPr>
+        <w:t xml:space="preserve">Де спостерігаємо </w:t>
+      </w:r>
+      <w:r>
+        <w:rPr>
+          <w:rFonts w:ascii="Times New Roman" w:hAnsi="Times New Roman" w:cs="Times New Roman"/>
+          <w:sz w:val="28"/>
+          <w:szCs w:val="28"/>
+          <w:lang w:val="uk-UA" w:eastAsia="ru-RU"/>
+        </w:rPr>
+        <w:t>значне збільшення часу виконання алгоритму при зростанні</w:t>
+      </w:r>
+      <w:r>
+        <w:rPr>
+          <w:rFonts w:ascii="Times New Roman" w:hAnsi="Times New Roman" w:cs="Times New Roman"/>
+          <w:sz w:val="28"/>
+          <w:szCs w:val="28"/>
+          <w:lang w:val="uk-UA" w:eastAsia="ru-RU"/>
+        </w:rPr>
+        <w:t xml:space="preserve"> </w:t>
+      </w:r>
+      <w:r>
+        <w:rPr>
+          <w:rFonts w:ascii="Times New Roman" w:hAnsi="Times New Roman" w:cs="Times New Roman"/>
+          <w:sz w:val="28"/>
+          <w:szCs w:val="28"/>
+          <w:lang w:val="uk-UA" w:eastAsia="ru-RU"/>
+        </w:rPr>
+        <w:t>кількості вершин. Це підтверджує, що складність алгоритму Крускала є O(E log V), де E - кількість ребер, а V - кількість вершин.</w:t>
+      </w:r>
+    </w:p>
+    <w:p>
+      <w:pPr>
+        <w:spacing w:line="360" w:lineRule="auto"/>
+        <w:ind w:firstLine="708"/>
+        <w:jc w:val="both"/>
+        <w:rPr>
+          <w:rFonts w:ascii="Times New Roman" w:hAnsi="Times New Roman" w:cs="Times New Roman"/>
+          <w:sz w:val="28"/>
+          <w:szCs w:val="28"/>
+          <w:lang w:val="uk-UA" w:eastAsia="ru-RU"/>
+        </w:rPr>
+      </w:pPr>
+      <w:r>
+        <w:rPr>
+          <w:rFonts w:ascii="Times New Roman" w:hAnsi="Times New Roman" w:cs="Times New Roman"/>
+          <w:sz w:val="28"/>
+          <w:szCs w:val="28"/>
+          <w:lang w:val="uk-UA" w:eastAsia="ru-RU"/>
+        </w:rPr>
+        <w:t>Цей аналіз показує, що послідовний алгоритм Крускала ефективний для графів невеликих розмірів, але може стати обмеженим при великих розмірах. У таких випадках варто розглянути використання паралельних алгоритмів, які можуть забезпечити більш швидку обробку великих графів.</w:t>
+      </w:r>
+    </w:p>
+    <w:p>
+      <w:pPr>
+        <w:spacing w:line="360" w:lineRule="auto"/>
+        <w:ind w:firstLine="708"/>
+        <w:jc w:val="center"/>
+        <w:rPr>
+          <w:rFonts w:ascii="Times New Roman" w:hAnsi="Times New Roman" w:cs="Times New Roman"/>
+          <w:sz w:val="28"/>
+          <w:szCs w:val="28"/>
+          <w:lang w:val="uk-UA" w:eastAsia="ru-RU"/>
+        </w:rPr>
+      </w:pPr>
+      <w:r>
+        <w:rPr>
+          <w:rFonts w:ascii="Times New Roman" w:hAnsi="Times New Roman" w:cs="Times New Roman"/>
+          <w:sz w:val="28"/>
+          <w:szCs w:val="28"/>
+          <w:lang w:val="uk-UA" w:eastAsia="ru-RU"/>
+        </w:rPr>
+        <w:drawing>
+          <wp:inline distT="0" distB="0" distL="0" distR="0" wp14:anchorId="2C743250" wp14:editId="00BAFDD5">
+            <wp:extent cx="4572396" cy="2629128"/>
+            <wp:effectExtent l="0" t="0" r="0" b="0"/>
+            <wp:docPr id="4" name="Picture 4"/>
+            <wp:cNvGraphicFramePr>
+              <a:graphicFrameLocks xmlns:a="http://schemas.openxmlformats.org/drawingml/2006/main" noChangeAspect="1"/>
+            </wp:cNvGraphicFramePr>
+            <a:graphic xmlns:a="http://schemas.openxmlformats.org/drawingml/2006/main">
+              <a:graphicData uri="http://schemas.openxmlformats.org/drawingml/2006/picture">
+                <pic:pic xmlns:pic="http://schemas.openxmlformats.org/drawingml/2006/picture">
+                  <pic:nvPicPr>
+                    <pic:cNvPr id="1" name=""/>
+                    <pic:cNvPicPr/>
+                  </pic:nvPicPr>
+                  <pic:blipFill>
+                    <a:blip r:embed="rId12"/>
+                    <a:stretch>
+                      <a:fillRect/>
+                    </a:stretch>
+                  </pic:blipFill>
+                  <pic:spPr>
+                    <a:xfrm>
+                      <a:off x="0" y="0"/>
+                      <a:ext cx="4572396" cy="2629128"/>
+                    </a:xfrm>
+                    <a:prstGeom prst="rect">
+                      <a:avLst/>
+                    </a:prstGeom>
+                  </pic:spPr>
+                </pic:pic>
+              </a:graphicData>
+            </a:graphic>
+          </wp:inline>
+        </w:drawing>
+      </w:r>
+    </w:p>
+    <w:p>
+      <w:pPr>
+        <w:spacing w:line="360" w:lineRule="auto"/>
+        <w:ind w:firstLine="708"/>
+        <w:jc w:val="center"/>
+        <w:rPr>
+          <w:rFonts w:ascii="Times New Roman" w:hAnsi="Times New Roman" w:cs="Times New Roman"/>
+          <w:sz w:val="28"/>
+          <w:szCs w:val="28"/>
+          <w:lang w:val="uk-UA" w:eastAsia="ru-RU"/>
+        </w:rPr>
+      </w:pPr>
+      <w:r>
+        <w:rPr>
+          <w:rFonts w:ascii="Times New Roman" w:hAnsi="Times New Roman" w:cs="Times New Roman"/>
+          <w:sz w:val="28"/>
+          <w:szCs w:val="28"/>
+          <w:lang w:val="uk-UA" w:eastAsia="ru-RU"/>
+        </w:rPr>
+        <w:t>Рисунок 2.4 – Графік залежності часу роботи послідовного алгоритма Крускала від кількості вершин</w:t>
       </w:r>
     </w:p>
     <w:p>
@@ -4391,6 +5535,19 @@
           <w:lang w:val="uk-UA" w:eastAsia="ru-RU"/>
         </w:rPr>
       </w:pPr>
+      <w:r>
+        <w:rPr>
+          <w:rFonts w:ascii="Times New Roman" w:eastAsia="Arial Unicode MS" w:hAnsi="Times New Roman" w:cs="Times New Roman"/>
+          <w:bCs/>
+          <w:color w:val="000000"/>
+          <w:sz w:val="28"/>
+          <w:szCs w:val="28"/>
+          <w:u w:color="000000"/>
+          <w:bdr w:val="nil"/>
+          <w:lang w:val="uk-UA" w:eastAsia="ru-RU"/>
+        </w:rPr>
+        <w:t>У даній курсовій роботі для реалізації паралельних обчислень використовується мова програмування C# та два підходи: Parallel.ForEach та LINQ.Parallel.</w:t>
+      </w:r>
     </w:p>
     <w:p>
       <w:pPr>
@@ -4408,6 +5565,109 @@
           <w:lang w:val="uk-UA" w:eastAsia="ru-RU"/>
         </w:rPr>
       </w:pPr>
+      <w:r>
+        <w:rPr>
+          <w:rFonts w:ascii="Times New Roman" w:eastAsia="Arial Unicode MS" w:hAnsi="Times New Roman" w:cs="Times New Roman"/>
+          <w:bCs/>
+          <w:color w:val="000000"/>
+          <w:sz w:val="28"/>
+          <w:szCs w:val="28"/>
+          <w:u w:color="000000"/>
+          <w:bdr w:val="nil"/>
+          <w:lang w:val="uk-UA" w:eastAsia="ru-RU"/>
+        </w:rPr>
+        <w:t>Мова програмування C# є потужним і гнучким інструментом, який надає широкі можливості для розробки програм. Вона має розгорнуту екосистему, включаючи багато ресурсів, бібліотек та інструментів для підтримки паралельних обчислень. C# забезпечує зручний синтаксис, обробку помилок, механізми синхронізації та інші функції, які сприяють розробці ефективних паралельних алгоритмів.</w:t>
+      </w:r>
+    </w:p>
+    <w:p>
+      <w:pPr>
+        <w:spacing w:after="0" w:line="360" w:lineRule="auto"/>
+        <w:ind w:firstLine="708"/>
+        <w:jc w:val="both"/>
+        <w:rPr>
+          <w:rFonts w:ascii="Times New Roman" w:eastAsia="Arial Unicode MS" w:hAnsi="Times New Roman" w:cs="Times New Roman"/>
+          <w:bCs/>
+          <w:color w:val="000000"/>
+          <w:sz w:val="28"/>
+          <w:szCs w:val="28"/>
+          <w:u w:color="000000"/>
+          <w:bdr w:val="nil"/>
+          <w:lang w:val="uk-UA" w:eastAsia="ru-RU"/>
+        </w:rPr>
+      </w:pPr>
+      <w:r>
+        <w:rPr>
+          <w:rFonts w:ascii="Times New Roman" w:eastAsia="Arial Unicode MS" w:hAnsi="Times New Roman" w:cs="Times New Roman"/>
+          <w:bCs/>
+          <w:color w:val="000000"/>
+          <w:sz w:val="28"/>
+          <w:szCs w:val="28"/>
+          <w:u w:color="000000"/>
+          <w:bdr w:val="nil"/>
+          <w:lang w:val="uk-UA" w:eastAsia="ru-RU"/>
+        </w:rPr>
+        <w:t>Один з вибраних підходів - Parallel.ForEach - є механізмом, який надається в середовищі .NET для реалізації паралельних обчислень. Цей підхід дозволяє розпаралелити ітерації циклу, що дозволяє обчислювати різні частини завдань одночасно. Метод Parallel.ForEach автоматично розподіляє ітерації між доступними ядрами процесора та виконує їх паралельно. Він також керує синхронізацією та забезпечує коректне виконання всіх ітерацій циклу.</w:t>
+      </w:r>
+    </w:p>
+    <w:p>
+      <w:pPr>
+        <w:spacing w:after="0" w:line="360" w:lineRule="auto"/>
+        <w:ind w:firstLine="708"/>
+        <w:jc w:val="both"/>
+        <w:rPr>
+          <w:rFonts w:ascii="Times New Roman" w:eastAsia="Arial Unicode MS" w:hAnsi="Times New Roman" w:cs="Times New Roman"/>
+          <w:bCs/>
+          <w:color w:val="000000"/>
+          <w:sz w:val="28"/>
+          <w:szCs w:val="28"/>
+          <w:u w:color="000000"/>
+          <w:bdr w:val="nil"/>
+          <w:lang w:val="uk-UA" w:eastAsia="ru-RU"/>
+        </w:rPr>
+      </w:pPr>
+      <w:r>
+        <w:rPr>
+          <w:rFonts w:ascii="Times New Roman" w:eastAsia="Arial Unicode MS" w:hAnsi="Times New Roman" w:cs="Times New Roman"/>
+          <w:bCs/>
+          <w:color w:val="000000"/>
+          <w:sz w:val="28"/>
+          <w:szCs w:val="28"/>
+          <w:u w:color="000000"/>
+          <w:bdr w:val="nil"/>
+          <w:lang w:val="uk-UA" w:eastAsia="ru-RU"/>
+        </w:rPr>
+        <w:t>Другий вибраний підхід - LINQ.Parallel - використовує розширення LINQ (Language Integrated Query) для розпаралелювання операцій над колекціями даних. Завдяки LINQ.Parallel можна виконувати операції фільтрації, сортування, групування та інші паралельно над великими наборами даних. Це дозволяє прискорити обробку даних за рахунок використання доступних ресурсів процесора.</w:t>
+      </w:r>
+    </w:p>
+    <w:p>
+      <w:pPr>
+        <w:spacing w:after="0" w:line="360" w:lineRule="auto"/>
+        <w:ind w:firstLine="708"/>
+        <w:jc w:val="both"/>
+        <w:rPr>
+          <w:rFonts w:ascii="Times New Roman" w:eastAsia="Arial Unicode MS" w:hAnsi="Times New Roman" w:cs="Times New Roman"/>
+          <w:bCs/>
+          <w:color w:val="000000"/>
+          <w:sz w:val="28"/>
+          <w:szCs w:val="28"/>
+          <w:u w:color="000000"/>
+          <w:bdr w:val="nil"/>
+          <w:lang w:val="uk-UA" w:eastAsia="ru-RU"/>
+        </w:rPr>
+      </w:pPr>
+      <w:r>
+        <w:rPr>
+          <w:rFonts w:ascii="Times New Roman" w:eastAsia="Arial Unicode MS" w:hAnsi="Times New Roman" w:cs="Times New Roman"/>
+          <w:bCs/>
+          <w:color w:val="000000"/>
+          <w:sz w:val="28"/>
+          <w:szCs w:val="28"/>
+          <w:u w:color="000000"/>
+          <w:bdr w:val="nil"/>
+          <w:lang w:val="uk-UA" w:eastAsia="ru-RU"/>
+        </w:rPr>
+        <w:t>Обидва підходи є потужними інструментами для реалізації паралельних обчислень у мові програмування C#. Вони дозволяють зручно і ефективно використовувати можливості багатоядерних процесорів та прискорити виконання обчислень в багатопотокових середовищах.</w:t>
+      </w:r>
       <w:r>
         <w:rPr>
           <w:rFonts w:ascii="Times New Roman" w:eastAsia="Arial Unicode MS" w:hAnsi="Times New Roman" w:cs="Times New Roman"/>
@@ -5905,7 +7165,7 @@
       </w:pPr>
     </w:p>
     <w:sectPr>
-      <w:headerReference w:type="default" r:id="rId9"/>
+      <w:headerReference w:type="default" r:id="rId13"/>
       <w:pgSz w:w="11906" w:h="16838"/>
       <w:pgMar w:top="1134" w:right="1134" w:bottom="1134" w:left="1134" w:header="709" w:footer="709" w:gutter="0"/>
       <w:cols w:space="708"/>
@@ -6425,16 +7685,16 @@
     </w:lvl>
   </w:abstractNum>
   <w:abstractNum w:abstractNumId="4" w15:restartNumberingAfterBreak="0">
-    <w:nsid w:val="478167CB"/>
+    <w:nsid w:val="3F380AE7"/>
     <w:multiLevelType w:val="hybridMultilevel"/>
-    <w:tmpl w:val="4F1AF3FA"/>
-    <w:lvl w:ilvl="0" w:tplc="769A4F0E">
+    <w:tmpl w:val="57A60C40"/>
+    <w:lvl w:ilvl="0" w:tplc="FDC414D4">
       <w:start w:val="1"/>
       <w:numFmt w:val="decimal"/>
       <w:lvlText w:val="%1."/>
       <w:lvlJc w:val="left"/>
       <w:pPr>
-        <w:ind w:left="1069" w:hanging="360"/>
+        <w:ind w:left="1068" w:hanging="360"/>
       </w:pPr>
       <w:rPr>
         <w:rFonts w:hint="default"/>
@@ -6446,7 +7706,7 @@
       <w:lvlText w:val="%2."/>
       <w:lvlJc w:val="left"/>
       <w:pPr>
-        <w:ind w:left="1789" w:hanging="360"/>
+        <w:ind w:left="1788" w:hanging="360"/>
       </w:pPr>
     </w:lvl>
     <w:lvl w:ilvl="2" w:tplc="0809001B" w:tentative="1">
@@ -6455,7 +7715,7 @@
       <w:lvlText w:val="%3."/>
       <w:lvlJc w:val="right"/>
       <w:pPr>
-        <w:ind w:left="2509" w:hanging="180"/>
+        <w:ind w:left="2508" w:hanging="180"/>
       </w:pPr>
     </w:lvl>
     <w:lvl w:ilvl="3" w:tplc="0809000F" w:tentative="1">
@@ -6464,7 +7724,7 @@
       <w:lvlText w:val="%4."/>
       <w:lvlJc w:val="left"/>
       <w:pPr>
-        <w:ind w:left="3229" w:hanging="360"/>
+        <w:ind w:left="3228" w:hanging="360"/>
       </w:pPr>
     </w:lvl>
     <w:lvl w:ilvl="4" w:tplc="08090019" w:tentative="1">
@@ -6473,7 +7733,7 @@
       <w:lvlText w:val="%5."/>
       <w:lvlJc w:val="left"/>
       <w:pPr>
-        <w:ind w:left="3949" w:hanging="360"/>
+        <w:ind w:left="3948" w:hanging="360"/>
       </w:pPr>
     </w:lvl>
     <w:lvl w:ilvl="5" w:tplc="0809001B" w:tentative="1">
@@ -6482,7 +7742,7 @@
       <w:lvlText w:val="%6."/>
       <w:lvlJc w:val="right"/>
       <w:pPr>
-        <w:ind w:left="4669" w:hanging="180"/>
+        <w:ind w:left="4668" w:hanging="180"/>
       </w:pPr>
     </w:lvl>
     <w:lvl w:ilvl="6" w:tplc="0809000F" w:tentative="1">
@@ -6491,7 +7751,7 @@
       <w:lvlText w:val="%7."/>
       <w:lvlJc w:val="left"/>
       <w:pPr>
-        <w:ind w:left="5389" w:hanging="360"/>
+        <w:ind w:left="5388" w:hanging="360"/>
       </w:pPr>
     </w:lvl>
     <w:lvl w:ilvl="7" w:tplc="08090019" w:tentative="1">
@@ -6500,7 +7760,7 @@
       <w:lvlText w:val="%8."/>
       <w:lvlJc w:val="left"/>
       <w:pPr>
-        <w:ind w:left="6109" w:hanging="360"/>
+        <w:ind w:left="6108" w:hanging="360"/>
       </w:pPr>
     </w:lvl>
     <w:lvl w:ilvl="8" w:tplc="0809001B" w:tentative="1">
@@ -6509,11 +7769,100 @@
       <w:lvlText w:val="%9."/>
       <w:lvlJc w:val="right"/>
       <w:pPr>
-        <w:ind w:left="6829" w:hanging="180"/>
+        <w:ind w:left="6828" w:hanging="180"/>
       </w:pPr>
     </w:lvl>
   </w:abstractNum>
   <w:abstractNum w:abstractNumId="5" w15:restartNumberingAfterBreak="0">
+    <w:nsid w:val="478167CB"/>
+    <w:multiLevelType w:val="hybridMultilevel"/>
+    <w:tmpl w:val="4F1AF3FA"/>
+    <w:lvl w:ilvl="0" w:tplc="769A4F0E">
+      <w:start w:val="1"/>
+      <w:numFmt w:val="decimal"/>
+      <w:lvlText w:val="%1."/>
+      <w:lvlJc w:val="left"/>
+      <w:pPr>
+        <w:ind w:left="1069" w:hanging="360"/>
+      </w:pPr>
+      <w:rPr>
+        <w:rFonts w:hint="default"/>
+      </w:rPr>
+    </w:lvl>
+    <w:lvl w:ilvl="1" w:tplc="08090019">
+      <w:start w:val="1"/>
+      <w:numFmt w:val="lowerLetter"/>
+      <w:lvlText w:val="%2."/>
+      <w:lvlJc w:val="left"/>
+      <w:pPr>
+        <w:ind w:left="1789" w:hanging="360"/>
+      </w:pPr>
+    </w:lvl>
+    <w:lvl w:ilvl="2" w:tplc="0809001B" w:tentative="1">
+      <w:start w:val="1"/>
+      <w:numFmt w:val="lowerRoman"/>
+      <w:lvlText w:val="%3."/>
+      <w:lvlJc w:val="right"/>
+      <w:pPr>
+        <w:ind w:left="2509" w:hanging="180"/>
+      </w:pPr>
+    </w:lvl>
+    <w:lvl w:ilvl="3" w:tplc="0809000F" w:tentative="1">
+      <w:start w:val="1"/>
+      <w:numFmt w:val="decimal"/>
+      <w:lvlText w:val="%4."/>
+      <w:lvlJc w:val="left"/>
+      <w:pPr>
+        <w:ind w:left="3229" w:hanging="360"/>
+      </w:pPr>
+    </w:lvl>
+    <w:lvl w:ilvl="4" w:tplc="08090019" w:tentative="1">
+      <w:start w:val="1"/>
+      <w:numFmt w:val="lowerLetter"/>
+      <w:lvlText w:val="%5."/>
+      <w:lvlJc w:val="left"/>
+      <w:pPr>
+        <w:ind w:left="3949" w:hanging="360"/>
+      </w:pPr>
+    </w:lvl>
+    <w:lvl w:ilvl="5" w:tplc="0809001B" w:tentative="1">
+      <w:start w:val="1"/>
+      <w:numFmt w:val="lowerRoman"/>
+      <w:lvlText w:val="%6."/>
+      <w:lvlJc w:val="right"/>
+      <w:pPr>
+        <w:ind w:left="4669" w:hanging="180"/>
+      </w:pPr>
+    </w:lvl>
+    <w:lvl w:ilvl="6" w:tplc="0809000F" w:tentative="1">
+      <w:start w:val="1"/>
+      <w:numFmt w:val="decimal"/>
+      <w:lvlText w:val="%7."/>
+      <w:lvlJc w:val="left"/>
+      <w:pPr>
+        <w:ind w:left="5389" w:hanging="360"/>
+      </w:pPr>
+    </w:lvl>
+    <w:lvl w:ilvl="7" w:tplc="08090019" w:tentative="1">
+      <w:start w:val="1"/>
+      <w:numFmt w:val="lowerLetter"/>
+      <w:lvlText w:val="%8."/>
+      <w:lvlJc w:val="left"/>
+      <w:pPr>
+        <w:ind w:left="6109" w:hanging="360"/>
+      </w:pPr>
+    </w:lvl>
+    <w:lvl w:ilvl="8" w:tplc="0809001B" w:tentative="1">
+      <w:start w:val="1"/>
+      <w:numFmt w:val="lowerRoman"/>
+      <w:lvlText w:val="%9."/>
+      <w:lvlJc w:val="right"/>
+      <w:pPr>
+        <w:ind w:left="6829" w:hanging="180"/>
+      </w:pPr>
+    </w:lvl>
+  </w:abstractNum>
+  <w:abstractNum w:abstractNumId="6" w15:restartNumberingAfterBreak="0">
     <w:nsid w:val="53582054"/>
     <w:multiLevelType w:val="hybridMultilevel"/>
     <w:tmpl w:val="F2B25E68"/>
@@ -6626,7 +7975,7 @@
       </w:rPr>
     </w:lvl>
   </w:abstractNum>
-  <w:abstractNum w:abstractNumId="6" w15:restartNumberingAfterBreak="0">
+  <w:abstractNum w:abstractNumId="7" w15:restartNumberingAfterBreak="0">
     <w:nsid w:val="62A2257E"/>
     <w:multiLevelType w:val="hybridMultilevel"/>
     <w:tmpl w:val="2AEE7B56"/>
@@ -6712,7 +8061,7 @@
       </w:pPr>
     </w:lvl>
   </w:abstractNum>
-  <w:abstractNum w:abstractNumId="7" w15:restartNumberingAfterBreak="0">
+  <w:abstractNum w:abstractNumId="8" w15:restartNumberingAfterBreak="0">
     <w:nsid w:val="7496736B"/>
     <w:multiLevelType w:val="hybridMultilevel"/>
     <w:tmpl w:val="6EA67836"/>
@@ -6808,21 +8157,24 @@
     <w:abstractNumId w:val="1"/>
   </w:num>
   <w:num w:numId="3">
-    <w:abstractNumId w:val="6"/>
+    <w:abstractNumId w:val="7"/>
   </w:num>
   <w:num w:numId="4">
     <w:abstractNumId w:val="0"/>
   </w:num>
   <w:num w:numId="5">
-    <w:abstractNumId w:val="5"/>
+    <w:abstractNumId w:val="6"/>
   </w:num>
   <w:num w:numId="6">
     <w:abstractNumId w:val="2"/>
   </w:num>
   <w:num w:numId="7">
-    <w:abstractNumId w:val="7"/>
+    <w:abstractNumId w:val="8"/>
   </w:num>
   <w:num w:numId="8">
+    <w:abstractNumId w:val="5"/>
+  </w:num>
+  <w:num w:numId="9">
     <w:abstractNumId w:val="4"/>
   </w:num>
 </w:numbering>
@@ -7660,6 +9012,18 @@
       <w:color w:val="808080"/>
     </w:rPr>
   </w:style>
+  <w:style w:type="character" w:styleId="UnresolvedMention">
+    <w:name w:val="Unresolved Mention"/>
+    <w:basedOn w:val="DefaultParagraphFont"/>
+    <w:uiPriority w:val="99"/>
+    <w:semiHidden/>
+    <w:unhideWhenUsed/>
+    <w:rsid w:val="00605B2D"/>
+    <w:rPr>
+      <w:color w:val="605E5C"/>
+      <w:shd w:val="clear" w:color="auto" w:fill="E1DFDD"/>
+    </w:rPr>
+  </w:style>
 </w:styles>
 </file>
 

</xml_diff>

<commit_message>
report parallel in process
</commit_message>
<xml_diff>
--- a/Reports/Курсова_робота_Галько_Міла_ІП-01.docx
+++ b/Reports/Курсова_робота_Галько_Міла_ІП-01.docx
@@ -4194,14 +4194,7 @@
         <w:spacing w:before="0" w:line="360" w:lineRule="auto"/>
         <w:jc w:val="center"/>
         <w:rPr>
-          <w:rFonts w:ascii="Times New Roman" w:eastAsia="Arial Unicode MS" w:hAnsi="Times New Roman" w:cs="Times New Roman"/>
-          <w:b/>
-          <w:bCs/>
-          <w:color w:val="000000"/>
-          <w:sz w:val="28"/>
-          <w:szCs w:val="28"/>
-          <w:u w:color="000000"/>
-          <w:bdr w:val="nil"/>
+          <w:rFonts w:ascii="Times New Roman" w:hAnsi="Times New Roman" w:cs="Times New Roman"/>
           <w:lang w:val="uk-UA" w:eastAsia="ru-RU"/>
         </w:rPr>
       </w:pPr>
@@ -4259,12 +4252,615 @@
           <w:lang w:val="uk-UA" w:eastAsia="ru-RU"/>
         </w:rPr>
       </w:pPr>
-      <w:r>
-        <w:rPr>
-          <w:rFonts w:ascii="Times New Roman" w:hAnsi="Times New Roman" w:cs="Times New Roman"/>
-          <w:lang w:val="uk-UA" w:eastAsia="ru-RU"/>
-        </w:rPr>
-        <w:tab/>
+    </w:p>
+    <w:p>
+      <w:pPr>
+        <w:spacing w:line="360" w:lineRule="auto"/>
+        <w:ind w:firstLine="708"/>
+        <w:rPr>
+          <w:rFonts w:ascii="Times New Roman" w:hAnsi="Times New Roman" w:cs="Times New Roman"/>
+          <w:sz w:val="28"/>
+          <w:szCs w:val="28"/>
+          <w:lang w:val="uk-UA" w:eastAsia="ru-RU"/>
+        </w:rPr>
+      </w:pPr>
+      <w:r>
+        <w:rPr>
+          <w:rFonts w:ascii="Times New Roman" w:hAnsi="Times New Roman" w:cs="Times New Roman"/>
+          <w:sz w:val="28"/>
+          <w:szCs w:val="28"/>
+          <w:lang w:val="uk-UA" w:eastAsia="ru-RU"/>
+        </w:rPr>
+        <w:t>Як будо вже зазначено а</w:t>
+      </w:r>
+      <w:r>
+        <w:rPr>
+          <w:rFonts w:ascii="Times New Roman" w:hAnsi="Times New Roman" w:cs="Times New Roman"/>
+          <w:sz w:val="28"/>
+          <w:szCs w:val="28"/>
+          <w:lang w:val="uk-UA" w:eastAsia="ru-RU"/>
+        </w:rPr>
+        <w:t>лгоритм Крускала складається з</w:t>
+      </w:r>
+      <w:r>
+        <w:rPr>
+          <w:rFonts w:ascii="Times New Roman" w:hAnsi="Times New Roman" w:cs="Times New Roman"/>
+          <w:sz w:val="28"/>
+          <w:szCs w:val="28"/>
+          <w:lang w:val="uk-UA" w:eastAsia="ru-RU"/>
+        </w:rPr>
+        <w:t xml:space="preserve"> 5-и кроків. Оскільки ми розробляємо програмне забезпечення на мові С</w:t>
+      </w:r>
+      <w:r>
+        <w:rPr>
+          <w:rFonts w:ascii="Times New Roman" w:hAnsi="Times New Roman" w:cs="Times New Roman"/>
+          <w:sz w:val="28"/>
+          <w:szCs w:val="28"/>
+          <w:lang w:val="en-US" w:eastAsia="ru-RU"/>
+        </w:rPr>
+        <w:t>#</w:t>
+      </w:r>
+      <w:r>
+        <w:rPr>
+          <w:rFonts w:ascii="Times New Roman" w:hAnsi="Times New Roman" w:cs="Times New Roman"/>
+          <w:sz w:val="28"/>
+          <w:szCs w:val="28"/>
+          <w:lang w:val="uk-UA" w:eastAsia="ru-RU"/>
+        </w:rPr>
+        <w:t>, то перепишемо ці ж кроки але з визначенням класів, структур</w:t>
+      </w:r>
+      <w:r>
+        <w:rPr>
+          <w:rFonts w:ascii="Times New Roman" w:hAnsi="Times New Roman" w:cs="Times New Roman"/>
+          <w:sz w:val="28"/>
+          <w:szCs w:val="28"/>
+          <w:lang w:val="uk-UA" w:eastAsia="ru-RU"/>
+        </w:rPr>
+        <w:t>:</w:t>
+      </w:r>
+    </w:p>
+    <w:p>
+      <w:pPr>
+        <w:pStyle w:val="ListParagraph"/>
+        <w:numPr>
+          <w:ilvl w:val="0"/>
+          <w:numId w:val="9"/>
+        </w:numPr>
+        <w:spacing w:line="360" w:lineRule="auto"/>
+        <w:rPr>
+          <w:rFonts w:ascii="Times New Roman" w:hAnsi="Times New Roman" w:cs="Times New Roman"/>
+          <w:sz w:val="28"/>
+          <w:szCs w:val="28"/>
+          <w:lang w:val="uk-UA" w:eastAsia="ru-RU"/>
+        </w:rPr>
+      </w:pPr>
+      <w:r>
+        <w:rPr>
+          <w:rFonts w:ascii="Times New Roman" w:hAnsi="Times New Roman" w:cs="Times New Roman"/>
+          <w:sz w:val="28"/>
+          <w:szCs w:val="28"/>
+          <w:lang w:val="uk-UA" w:eastAsia="ru-RU"/>
+        </w:rPr>
+        <w:t>Ініціалізація:</w:t>
+      </w:r>
+    </w:p>
+    <w:p>
+      <w:pPr>
+        <w:pStyle w:val="ListParagraph"/>
+        <w:numPr>
+          <w:ilvl w:val="1"/>
+          <w:numId w:val="9"/>
+        </w:numPr>
+        <w:spacing w:line="360" w:lineRule="auto"/>
+        <w:rPr>
+          <w:rFonts w:ascii="Times New Roman" w:hAnsi="Times New Roman" w:cs="Times New Roman"/>
+          <w:sz w:val="28"/>
+          <w:szCs w:val="28"/>
+          <w:lang w:val="uk-UA" w:eastAsia="ru-RU"/>
+        </w:rPr>
+      </w:pPr>
+      <w:r>
+        <w:rPr>
+          <w:rFonts w:ascii="Times New Roman" w:hAnsi="Times New Roman" w:cs="Times New Roman"/>
+          <w:sz w:val="28"/>
+          <w:szCs w:val="28"/>
+          <w:lang w:val="uk-UA" w:eastAsia="ru-RU"/>
+        </w:rPr>
+        <w:t>public List&lt;Edge&gt; CalculateMST(Graph graph)</w:t>
+      </w:r>
+    </w:p>
+    <w:p>
+      <w:pPr>
+        <w:pStyle w:val="ListParagraph"/>
+        <w:numPr>
+          <w:ilvl w:val="1"/>
+          <w:numId w:val="9"/>
+        </w:numPr>
+        <w:spacing w:line="360" w:lineRule="auto"/>
+        <w:rPr>
+          <w:rFonts w:ascii="Times New Roman" w:hAnsi="Times New Roman" w:cs="Times New Roman"/>
+          <w:sz w:val="28"/>
+          <w:szCs w:val="28"/>
+          <w:lang w:val="uk-UA" w:eastAsia="ru-RU"/>
+        </w:rPr>
+      </w:pPr>
+      <w:r>
+        <w:rPr>
+          <w:rFonts w:ascii="Times New Roman" w:hAnsi="Times New Roman" w:cs="Times New Roman"/>
+          <w:sz w:val="28"/>
+          <w:szCs w:val="28"/>
+          <w:lang w:val="uk-UA" w:eastAsia="ru-RU"/>
+        </w:rPr>
+        <w:t>List&lt;Edge&gt; edges = graph.Edges;</w:t>
+      </w:r>
+      <w:r>
+        <w:rPr>
+          <w:rFonts w:ascii="Times New Roman" w:hAnsi="Times New Roman" w:cs="Times New Roman"/>
+          <w:sz w:val="28"/>
+          <w:szCs w:val="28"/>
+          <w:lang w:val="uk-UA" w:eastAsia="ru-RU"/>
+        </w:rPr>
+        <w:t xml:space="preserve"> </w:t>
+      </w:r>
+    </w:p>
+    <w:p>
+      <w:pPr>
+        <w:pStyle w:val="ListParagraph"/>
+        <w:numPr>
+          <w:ilvl w:val="1"/>
+          <w:numId w:val="9"/>
+        </w:numPr>
+        <w:spacing w:line="360" w:lineRule="auto"/>
+        <w:rPr>
+          <w:rFonts w:ascii="Times New Roman" w:hAnsi="Times New Roman" w:cs="Times New Roman"/>
+          <w:sz w:val="28"/>
+          <w:szCs w:val="28"/>
+          <w:lang w:val="uk-UA" w:eastAsia="ru-RU"/>
+        </w:rPr>
+      </w:pPr>
+      <w:r>
+        <w:rPr>
+          <w:rFonts w:ascii="Times New Roman" w:hAnsi="Times New Roman" w:cs="Times New Roman"/>
+          <w:sz w:val="28"/>
+          <w:szCs w:val="28"/>
+          <w:lang w:val="uk-UA" w:eastAsia="ru-RU"/>
+        </w:rPr>
+        <w:t>int verticesCount = graph.VerticesCount;</w:t>
+      </w:r>
+    </w:p>
+    <w:p>
+      <w:pPr>
+        <w:pStyle w:val="ListParagraph"/>
+        <w:numPr>
+          <w:ilvl w:val="1"/>
+          <w:numId w:val="9"/>
+        </w:numPr>
+        <w:spacing w:line="360" w:lineRule="auto"/>
+        <w:rPr>
+          <w:rFonts w:ascii="Times New Roman" w:hAnsi="Times New Roman" w:cs="Times New Roman"/>
+          <w:sz w:val="28"/>
+          <w:szCs w:val="28"/>
+          <w:lang w:val="uk-UA" w:eastAsia="ru-RU"/>
+        </w:rPr>
+      </w:pPr>
+      <w:r>
+        <w:rPr>
+          <w:rFonts w:ascii="Times New Roman" w:hAnsi="Times New Roman" w:cs="Times New Roman"/>
+          <w:sz w:val="28"/>
+          <w:szCs w:val="28"/>
+          <w:lang w:val="uk-UA" w:eastAsia="ru-RU"/>
+        </w:rPr>
+        <w:t>Subset[] subsets = new Subset[verticesCount];</w:t>
+      </w:r>
+    </w:p>
+    <w:p>
+      <w:pPr>
+        <w:pStyle w:val="ListParagraph"/>
+        <w:numPr>
+          <w:ilvl w:val="0"/>
+          <w:numId w:val="9"/>
+        </w:numPr>
+        <w:spacing w:line="360" w:lineRule="auto"/>
+        <w:rPr>
+          <w:rFonts w:ascii="Times New Roman" w:hAnsi="Times New Roman" w:cs="Times New Roman"/>
+          <w:sz w:val="28"/>
+          <w:szCs w:val="28"/>
+          <w:lang w:val="uk-UA" w:eastAsia="ru-RU"/>
+        </w:rPr>
+      </w:pPr>
+      <w:r>
+        <w:rPr>
+          <w:rFonts w:ascii="Times New Roman" w:hAnsi="Times New Roman" w:cs="Times New Roman"/>
+          <w:sz w:val="28"/>
+          <w:szCs w:val="28"/>
+          <w:lang w:val="uk-UA" w:eastAsia="ru-RU"/>
+        </w:rPr>
+        <w:t>Сортування ребер:</w:t>
+      </w:r>
+    </w:p>
+    <w:p>
+      <w:pPr>
+        <w:pStyle w:val="ListParagraph"/>
+        <w:numPr>
+          <w:ilvl w:val="1"/>
+          <w:numId w:val="9"/>
+        </w:numPr>
+        <w:spacing w:line="360" w:lineRule="auto"/>
+        <w:rPr>
+          <w:rFonts w:ascii="Times New Roman" w:hAnsi="Times New Roman" w:cs="Times New Roman"/>
+          <w:sz w:val="28"/>
+          <w:szCs w:val="28"/>
+          <w:lang w:val="uk-UA" w:eastAsia="ru-RU"/>
+        </w:rPr>
+      </w:pPr>
+      <w:r>
+        <w:rPr>
+          <w:rFonts w:ascii="Times New Roman" w:hAnsi="Times New Roman" w:cs="Times New Roman"/>
+          <w:sz w:val="28"/>
+          <w:szCs w:val="28"/>
+          <w:lang w:val="uk-UA" w:eastAsia="ru-RU"/>
+        </w:rPr>
+        <w:t>edges.Sort();</w:t>
+      </w:r>
+    </w:p>
+    <w:p>
+      <w:pPr>
+        <w:pStyle w:val="ListParagraph"/>
+        <w:numPr>
+          <w:ilvl w:val="0"/>
+          <w:numId w:val="9"/>
+        </w:numPr>
+        <w:spacing w:line="360" w:lineRule="auto"/>
+        <w:rPr>
+          <w:rFonts w:ascii="Times New Roman" w:hAnsi="Times New Roman" w:cs="Times New Roman"/>
+          <w:sz w:val="28"/>
+          <w:szCs w:val="28"/>
+          <w:lang w:val="uk-UA" w:eastAsia="ru-RU"/>
+        </w:rPr>
+      </w:pPr>
+      <w:r>
+        <w:rPr>
+          <w:rFonts w:ascii="Times New Roman" w:hAnsi="Times New Roman" w:cs="Times New Roman"/>
+          <w:sz w:val="28"/>
+          <w:szCs w:val="28"/>
+          <w:lang w:val="uk-UA" w:eastAsia="ru-RU"/>
+        </w:rPr>
+        <w:t>Побудова мінімального остовного дерева:</w:t>
+      </w:r>
+    </w:p>
+    <w:p>
+      <w:pPr>
+        <w:pStyle w:val="ListParagraph"/>
+        <w:numPr>
+          <w:ilvl w:val="1"/>
+          <w:numId w:val="9"/>
+        </w:numPr>
+        <w:spacing w:line="360" w:lineRule="auto"/>
+        <w:rPr>
+          <w:rFonts w:ascii="Times New Roman" w:hAnsi="Times New Roman" w:cs="Times New Roman"/>
+          <w:sz w:val="28"/>
+          <w:szCs w:val="28"/>
+          <w:lang w:val="uk-UA" w:eastAsia="ru-RU"/>
+        </w:rPr>
+      </w:pPr>
+      <w:r>
+        <w:rPr>
+          <w:rFonts w:ascii="Times New Roman" w:hAnsi="Times New Roman" w:cs="Times New Roman"/>
+          <w:sz w:val="28"/>
+          <w:szCs w:val="28"/>
+          <w:lang w:val="uk-UA" w:eastAsia="ru-RU"/>
+        </w:rPr>
+        <w:t>Ітерування по відсортованим ребрам edges.</w:t>
+      </w:r>
+      <w:r>
+        <w:rPr>
+          <w:rFonts w:ascii="Times New Roman" w:hAnsi="Times New Roman" w:cs="Times New Roman"/>
+          <w:sz w:val="28"/>
+          <w:szCs w:val="28"/>
+          <w:lang w:val="uk-UA" w:eastAsia="ru-RU"/>
+        </w:rPr>
+        <w:t xml:space="preserve"> (</w:t>
+      </w:r>
+      <w:r>
+        <w:rPr>
+          <w:rFonts w:ascii="Times New Roman" w:hAnsi="Times New Roman" w:cs="Times New Roman"/>
+          <w:sz w:val="28"/>
+          <w:szCs w:val="28"/>
+          <w:lang w:val="uk-UA" w:eastAsia="ru-RU"/>
+        </w:rPr>
+        <w:t xml:space="preserve">цикл де </w:t>
+      </w:r>
+      <w:r>
+        <w:rPr>
+          <w:rFonts w:ascii="Times New Roman" w:hAnsi="Times New Roman" w:cs="Times New Roman"/>
+          <w:sz w:val="28"/>
+          <w:szCs w:val="28"/>
+          <w:lang w:val="uk-UA" w:eastAsia="ru-RU"/>
+        </w:rPr>
+        <w:t>Edge nextEdge = edges[i++]</w:t>
+      </w:r>
+      <w:r>
+        <w:rPr>
+          <w:rFonts w:ascii="Times New Roman" w:hAnsi="Times New Roman" w:cs="Times New Roman"/>
+          <w:sz w:val="28"/>
+          <w:szCs w:val="28"/>
+          <w:lang w:val="uk-UA" w:eastAsia="ru-RU"/>
+        </w:rPr>
+        <w:t>);</w:t>
+      </w:r>
+    </w:p>
+    <w:p>
+      <w:pPr>
+        <w:pStyle w:val="ListParagraph"/>
+        <w:numPr>
+          <w:ilvl w:val="1"/>
+          <w:numId w:val="9"/>
+        </w:numPr>
+        <w:spacing w:line="360" w:lineRule="auto"/>
+        <w:rPr>
+          <w:rFonts w:ascii="Times New Roman" w:hAnsi="Times New Roman" w:cs="Times New Roman"/>
+          <w:sz w:val="28"/>
+          <w:szCs w:val="28"/>
+          <w:lang w:val="uk-UA" w:eastAsia="ru-RU"/>
+        </w:rPr>
+      </w:pPr>
+      <w:r>
+        <w:rPr>
+          <w:rFonts w:ascii="Times New Roman" w:hAnsi="Times New Roman" w:cs="Times New Roman"/>
+          <w:sz w:val="28"/>
+          <w:szCs w:val="28"/>
+          <w:lang w:val="uk-UA" w:eastAsia="ru-RU"/>
+        </w:rPr>
+        <w:t>Для кожного ребра перевіряється, чи належать його вершини до різних підмножин subsets</w:t>
+      </w:r>
+      <w:r>
+        <w:rPr>
+          <w:rFonts w:ascii="Times New Roman" w:hAnsi="Times New Roman" w:cs="Times New Roman"/>
+          <w:sz w:val="28"/>
+          <w:szCs w:val="28"/>
+          <w:lang w:val="uk-UA" w:eastAsia="ru-RU"/>
+        </w:rPr>
+        <w:t xml:space="preserve"> (</w:t>
+      </w:r>
+      <w:r>
+        <w:rPr>
+          <w:rFonts w:ascii="Times New Roman" w:hAnsi="Times New Roman" w:cs="Times New Roman"/>
+          <w:sz w:val="28"/>
+          <w:szCs w:val="28"/>
+          <w:lang w:val="uk-UA" w:eastAsia="ru-RU"/>
+        </w:rPr>
+        <w:t>int x = graph.Find(subsets, nextEdge.Source);</w:t>
+      </w:r>
+      <w:r>
+        <w:rPr>
+          <w:rFonts w:ascii="Times New Roman" w:hAnsi="Times New Roman" w:cs="Times New Roman"/>
+          <w:sz w:val="28"/>
+          <w:szCs w:val="28"/>
+          <w:lang w:val="uk-UA" w:eastAsia="ru-RU"/>
+        </w:rPr>
+        <w:t xml:space="preserve"> </w:t>
+      </w:r>
+      <w:r>
+        <w:rPr>
+          <w:rFonts w:ascii="Times New Roman" w:hAnsi="Times New Roman" w:cs="Times New Roman"/>
+          <w:sz w:val="28"/>
+          <w:szCs w:val="28"/>
+          <w:lang w:val="uk-UA" w:eastAsia="ru-RU"/>
+        </w:rPr>
+        <w:t>int y = graph.Find(subsets,</w:t>
+      </w:r>
+      <w:r>
+        <w:rPr>
+          <w:rFonts w:ascii="Times New Roman" w:hAnsi="Times New Roman" w:cs="Times New Roman"/>
+          <w:sz w:val="28"/>
+          <w:szCs w:val="28"/>
+          <w:lang w:val="uk-UA" w:eastAsia="ru-RU"/>
+        </w:rPr>
+        <w:t xml:space="preserve"> </w:t>
+      </w:r>
+      <w:r>
+        <w:rPr>
+          <w:rFonts w:ascii="Times New Roman" w:hAnsi="Times New Roman" w:cs="Times New Roman"/>
+          <w:sz w:val="28"/>
+          <w:szCs w:val="28"/>
+          <w:lang w:val="uk-UA" w:eastAsia="ru-RU"/>
+        </w:rPr>
+        <w:t>nextEdge.Destination)</w:t>
+      </w:r>
+      <w:r>
+        <w:rPr>
+          <w:rFonts w:ascii="Times New Roman" w:hAnsi="Times New Roman" w:cs="Times New Roman"/>
+          <w:sz w:val="28"/>
+          <w:szCs w:val="28"/>
+          <w:lang w:val="uk-UA" w:eastAsia="ru-RU"/>
+        </w:rPr>
+        <w:t>);</w:t>
+      </w:r>
+    </w:p>
+    <w:p>
+      <w:pPr>
+        <w:pStyle w:val="ListParagraph"/>
+        <w:numPr>
+          <w:ilvl w:val="1"/>
+          <w:numId w:val="9"/>
+        </w:numPr>
+        <w:spacing w:line="360" w:lineRule="auto"/>
+        <w:rPr>
+          <w:rFonts w:ascii="Times New Roman" w:hAnsi="Times New Roman" w:cs="Times New Roman"/>
+          <w:sz w:val="28"/>
+          <w:szCs w:val="28"/>
+          <w:lang w:val="uk-UA" w:eastAsia="ru-RU"/>
+        </w:rPr>
+      </w:pPr>
+      <w:r>
+        <w:rPr>
+          <w:rFonts w:ascii="Times New Roman" w:hAnsi="Times New Roman" w:cs="Times New Roman"/>
+          <w:sz w:val="28"/>
+          <w:szCs w:val="28"/>
+          <w:lang w:val="uk-UA" w:eastAsia="ru-RU"/>
+        </w:rPr>
+        <w:t>Якщо вершини належать різним підмножинам, то ребро додається до результату, а підмножини об'єднуються.</w:t>
+      </w:r>
+      <w:r>
+        <w:rPr>
+          <w:rFonts w:ascii="Times New Roman" w:hAnsi="Times New Roman" w:cs="Times New Roman"/>
+          <w:sz w:val="28"/>
+          <w:szCs w:val="28"/>
+          <w:lang w:val="uk-UA" w:eastAsia="ru-RU"/>
+        </w:rPr>
+        <w:t xml:space="preserve"> (</w:t>
+      </w:r>
+      <w:r>
+        <w:rPr>
+          <w:rFonts w:ascii="Times New Roman" w:hAnsi="Times New Roman" w:cs="Times New Roman"/>
+          <w:sz w:val="28"/>
+          <w:szCs w:val="28"/>
+          <w:lang w:val="uk-UA" w:eastAsia="ru-RU"/>
+        </w:rPr>
+        <w:t>result.Add(nextEdge);</w:t>
+      </w:r>
+      <w:r>
+        <w:rPr>
+          <w:rFonts w:ascii="Times New Roman" w:hAnsi="Times New Roman" w:cs="Times New Roman"/>
+          <w:sz w:val="28"/>
+          <w:szCs w:val="28"/>
+          <w:lang w:val="en-US" w:eastAsia="ru-RU"/>
+        </w:rPr>
+        <w:t xml:space="preserve"> </w:t>
+      </w:r>
+      <w:r>
+        <w:rPr>
+          <w:rFonts w:ascii="Times New Roman" w:hAnsi="Times New Roman" w:cs="Times New Roman"/>
+          <w:sz w:val="28"/>
+          <w:szCs w:val="28"/>
+          <w:lang w:val="uk-UA" w:eastAsia="ru-RU"/>
+        </w:rPr>
+        <w:t>graph.Union(subsets, x, y)</w:t>
+      </w:r>
+      <w:r>
+        <w:rPr>
+          <w:rFonts w:ascii="Times New Roman" w:hAnsi="Times New Roman" w:cs="Times New Roman"/>
+          <w:sz w:val="28"/>
+          <w:szCs w:val="28"/>
+          <w:lang w:val="uk-UA" w:eastAsia="ru-RU"/>
+        </w:rPr>
+        <w:t>)</w:t>
+      </w:r>
+    </w:p>
+    <w:p>
+      <w:pPr>
+        <w:pStyle w:val="ListParagraph"/>
+        <w:numPr>
+          <w:ilvl w:val="0"/>
+          <w:numId w:val="9"/>
+        </w:numPr>
+        <w:spacing w:line="360" w:lineRule="auto"/>
+        <w:rPr>
+          <w:rFonts w:ascii="Times New Roman" w:hAnsi="Times New Roman" w:cs="Times New Roman"/>
+          <w:sz w:val="28"/>
+          <w:szCs w:val="28"/>
+          <w:lang w:val="uk-UA" w:eastAsia="ru-RU"/>
+        </w:rPr>
+      </w:pPr>
+      <w:r>
+        <w:rPr>
+          <w:rFonts w:ascii="Times New Roman" w:hAnsi="Times New Roman" w:cs="Times New Roman"/>
+          <w:sz w:val="28"/>
+          <w:szCs w:val="28"/>
+          <w:lang w:val="uk-UA" w:eastAsia="ru-RU"/>
+        </w:rPr>
+        <w:t>Повернення результату:</w:t>
+      </w:r>
+    </w:p>
+    <w:p>
+      <w:pPr>
+        <w:pStyle w:val="ListParagraph"/>
+        <w:numPr>
+          <w:ilvl w:val="1"/>
+          <w:numId w:val="9"/>
+        </w:numPr>
+        <w:spacing w:line="360" w:lineRule="auto"/>
+        <w:rPr>
+          <w:rFonts w:ascii="Times New Roman" w:hAnsi="Times New Roman" w:cs="Times New Roman"/>
+          <w:sz w:val="28"/>
+          <w:szCs w:val="28"/>
+          <w:lang w:val="uk-UA" w:eastAsia="ru-RU"/>
+        </w:rPr>
+      </w:pPr>
+      <w:r>
+        <w:rPr>
+          <w:rFonts w:ascii="Times New Roman" w:hAnsi="Times New Roman" w:cs="Times New Roman"/>
+          <w:sz w:val="28"/>
+          <w:szCs w:val="28"/>
+          <w:lang w:val="uk-UA" w:eastAsia="ru-RU"/>
+        </w:rPr>
+        <w:t>return result;</w:t>
+      </w:r>
+    </w:p>
+    <w:p>
+      <w:pPr>
+        <w:spacing w:line="360" w:lineRule="auto"/>
+        <w:ind w:firstLine="708"/>
+        <w:rPr>
+          <w:rFonts w:ascii="Times New Roman" w:hAnsi="Times New Roman" w:cs="Times New Roman"/>
+          <w:sz w:val="28"/>
+          <w:szCs w:val="28"/>
+          <w:lang w:val="uk-UA" w:eastAsia="ru-RU"/>
+        </w:rPr>
+      </w:pPr>
+      <w:r>
+        <w:rPr>
+          <w:rFonts w:ascii="Times New Roman" w:hAnsi="Times New Roman" w:cs="Times New Roman"/>
+          <w:sz w:val="28"/>
+          <w:szCs w:val="28"/>
+          <w:lang w:val="uk-UA" w:eastAsia="ru-RU"/>
+        </w:rPr>
+        <w:t>Після розробки алгоритму провод</w:t>
+      </w:r>
+      <w:r>
+        <w:rPr>
+          <w:rFonts w:ascii="Times New Roman" w:hAnsi="Times New Roman" w:cs="Times New Roman"/>
+          <w:sz w:val="28"/>
+          <w:szCs w:val="28"/>
+          <w:lang w:val="uk-UA" w:eastAsia="ru-RU"/>
+        </w:rPr>
+        <w:t xml:space="preserve">емо перевірку його результативності. </w:t>
+      </w:r>
+      <w:r>
+        <w:rPr>
+          <w:rFonts w:ascii="Times New Roman" w:hAnsi="Times New Roman" w:cs="Times New Roman"/>
+          <w:sz w:val="28"/>
+          <w:szCs w:val="28"/>
+          <w:lang w:val="uk-UA" w:eastAsia="ru-RU"/>
+        </w:rPr>
+        <w:t xml:space="preserve">Для цього сформуємо невеликий граф як у ПЗ так і </w:t>
+      </w:r>
+      <w:r>
+        <w:rPr>
+          <w:rFonts w:ascii="Times New Roman" w:hAnsi="Times New Roman" w:cs="Times New Roman"/>
+          <w:sz w:val="28"/>
+          <w:szCs w:val="28"/>
+          <w:lang w:val="uk-UA" w:eastAsia="ru-RU"/>
+        </w:rPr>
+        <w:t xml:space="preserve">онлайн у графічному калькуляторі </w:t>
+      </w:r>
+      <w:r>
+        <w:rPr>
+          <w:rFonts w:ascii="Times New Roman" w:hAnsi="Times New Roman" w:cs="Times New Roman"/>
+          <w:sz w:val="28"/>
+          <w:szCs w:val="28"/>
+          <w:lang w:val="uk-UA" w:eastAsia="ru-RU"/>
+        </w:rPr>
+        <w:t>для побудові графіків та виконання алгоритмів. Отже, будуємо і отримуємо результати МОД</w:t>
+      </w:r>
+      <w:r>
+        <w:rPr>
+          <w:rFonts w:ascii="Times New Roman" w:hAnsi="Times New Roman" w:cs="Times New Roman"/>
+          <w:sz w:val="28"/>
+          <w:szCs w:val="28"/>
+          <w:lang w:val="uk-UA" w:eastAsia="ru-RU"/>
+        </w:rPr>
+        <w:t xml:space="preserve"> на рисунку 2.1.</w:t>
       </w:r>
     </w:p>
     <w:p>
@@ -4273,43 +4869,591 @@
         <w:ind w:firstLine="708"/>
         <w:jc w:val="center"/>
         <w:rPr>
-          <w:rFonts w:ascii="Times New Roman" w:eastAsia="Arial Unicode MS" w:hAnsi="Times New Roman" w:cs="Times New Roman"/>
-          <w:bCs/>
-          <w:color w:val="000000"/>
-          <w:sz w:val="28"/>
-          <w:szCs w:val="28"/>
-          <w:u w:color="000000"/>
-          <w:bdr w:val="nil"/>
-          <w:lang w:val="uk-UA" w:eastAsia="ru-RU"/>
-        </w:rPr>
-      </w:pPr>
+          <w:rFonts w:ascii="Times New Roman" w:hAnsi="Times New Roman" w:cs="Times New Roman"/>
+          <w:sz w:val="28"/>
+          <w:szCs w:val="28"/>
+          <w:lang w:val="uk-UA" w:eastAsia="ru-RU"/>
+        </w:rPr>
+      </w:pPr>
+      <w:r>
+        <w:rPr>
+          <w:rFonts w:ascii="Times New Roman" w:hAnsi="Times New Roman" w:cs="Times New Roman"/>
+          <w:sz w:val="28"/>
+          <w:szCs w:val="28"/>
+          <w:lang w:val="uk-UA" w:eastAsia="ru-RU"/>
+        </w:rPr>
+        <w:lastRenderedPageBreak/>
+        <w:drawing>
+          <wp:inline distT="0" distB="0" distL="0" distR="0" wp14:anchorId="16B974C1" wp14:editId="375A5365">
+            <wp:extent cx="3378099" cy="3154680"/>
+            <wp:effectExtent l="0" t="0" r="0" b="7620"/>
+            <wp:docPr id="1" name="Picture 1"/>
+            <wp:cNvGraphicFramePr>
+              <a:graphicFrameLocks xmlns:a="http://schemas.openxmlformats.org/drawingml/2006/main" noChangeAspect="1"/>
+            </wp:cNvGraphicFramePr>
+            <a:graphic xmlns:a="http://schemas.openxmlformats.org/drawingml/2006/main">
+              <a:graphicData uri="http://schemas.openxmlformats.org/drawingml/2006/picture">
+                <pic:pic xmlns:pic="http://schemas.openxmlformats.org/drawingml/2006/picture">
+                  <pic:nvPicPr>
+                    <pic:cNvPr id="1" name=""/>
+                    <pic:cNvPicPr/>
+                  </pic:nvPicPr>
+                  <pic:blipFill>
+                    <a:blip r:embed="rId9"/>
+                    <a:stretch>
+                      <a:fillRect/>
+                    </a:stretch>
+                  </pic:blipFill>
+                  <pic:spPr>
+                    <a:xfrm>
+                      <a:off x="0" y="0"/>
+                      <a:ext cx="3380940" cy="3157334"/>
+                    </a:xfrm>
+                    <a:prstGeom prst="rect">
+                      <a:avLst/>
+                    </a:prstGeom>
+                  </pic:spPr>
+                </pic:pic>
+              </a:graphicData>
+            </a:graphic>
+          </wp:inline>
+        </w:drawing>
+      </w:r>
     </w:p>
     <w:p>
       <w:pPr>
         <w:spacing w:line="360" w:lineRule="auto"/>
-        <w:rPr>
-          <w:rFonts w:ascii="Times New Roman" w:eastAsia="Arial Unicode MS" w:hAnsi="Times New Roman" w:cs="Times New Roman"/>
-          <w:bCs/>
-          <w:color w:val="000000"/>
-          <w:sz w:val="28"/>
-          <w:szCs w:val="28"/>
-          <w:u w:color="000000"/>
-          <w:bdr w:val="nil"/>
-          <w:lang w:val="uk-UA" w:eastAsia="ru-RU"/>
-        </w:rPr>
-      </w:pPr>
-      <w:r>
-        <w:rPr>
-          <w:rFonts w:ascii="Times New Roman" w:eastAsia="Arial Unicode MS" w:hAnsi="Times New Roman" w:cs="Times New Roman"/>
-          <w:bCs/>
-          <w:color w:val="000000"/>
-          <w:sz w:val="28"/>
-          <w:szCs w:val="28"/>
-          <w:u w:color="000000"/>
-          <w:bdr w:val="nil"/>
-          <w:lang w:val="uk-UA" w:eastAsia="ru-RU"/>
-        </w:rPr>
-        <w:br w:type="page"/>
+        <w:ind w:firstLine="708"/>
+        <w:jc w:val="center"/>
+        <w:rPr>
+          <w:rFonts w:ascii="Times New Roman" w:hAnsi="Times New Roman" w:cs="Times New Roman"/>
+          <w:sz w:val="28"/>
+          <w:szCs w:val="28"/>
+          <w:lang w:val="uk-UA" w:eastAsia="ru-RU"/>
+        </w:rPr>
+      </w:pPr>
+      <w:r>
+        <w:rPr>
+          <w:rFonts w:ascii="Times New Roman" w:hAnsi="Times New Roman" w:cs="Times New Roman"/>
+          <w:sz w:val="28"/>
+          <w:szCs w:val="28"/>
+          <w:lang w:val="uk-UA" w:eastAsia="ru-RU"/>
+        </w:rPr>
+        <w:t>Рисунок 2.1 – МОД результат онлайн калькулятора</w:t>
+      </w:r>
+    </w:p>
+    <w:p>
+      <w:pPr>
+        <w:spacing w:line="360" w:lineRule="auto"/>
+        <w:ind w:firstLine="708"/>
+        <w:rPr>
+          <w:rFonts w:ascii="Times New Roman" w:hAnsi="Times New Roman" w:cs="Times New Roman"/>
+          <w:sz w:val="28"/>
+          <w:szCs w:val="28"/>
+          <w:lang w:val="uk-UA" w:eastAsia="ru-RU"/>
+        </w:rPr>
+      </w:pPr>
+      <w:r>
+        <w:rPr>
+          <w:rFonts w:ascii="Times New Roman" w:hAnsi="Times New Roman" w:cs="Times New Roman"/>
+          <w:sz w:val="28"/>
+          <w:szCs w:val="28"/>
+          <w:lang w:val="uk-UA" w:eastAsia="ru-RU"/>
+        </w:rPr>
+        <w:t>Такий самий графік задаємо в ПЗ і отримуємо результати зображені на рисунку 2.2.</w:t>
+      </w:r>
+    </w:p>
+    <w:p>
+      <w:pPr>
+        <w:spacing w:line="360" w:lineRule="auto"/>
+        <w:ind w:firstLine="708"/>
+        <w:jc w:val="center"/>
+        <w:rPr>
+          <w:rFonts w:ascii="Times New Roman" w:hAnsi="Times New Roman" w:cs="Times New Roman"/>
+          <w:sz w:val="28"/>
+          <w:szCs w:val="28"/>
+          <w:lang w:val="uk-UA" w:eastAsia="ru-RU"/>
+        </w:rPr>
+      </w:pPr>
+      <w:r>
+        <w:rPr>
+          <w:rFonts w:ascii="Times New Roman" w:hAnsi="Times New Roman" w:cs="Times New Roman"/>
+          <w:sz w:val="28"/>
+          <w:szCs w:val="28"/>
+          <w:lang w:val="uk-UA" w:eastAsia="ru-RU"/>
+        </w:rPr>
+        <w:drawing>
+          <wp:inline distT="0" distB="0" distL="0" distR="0" wp14:anchorId="08543877" wp14:editId="2206D40C">
+            <wp:extent cx="2933954" cy="670618"/>
+            <wp:effectExtent l="0" t="0" r="0" b="0"/>
+            <wp:docPr id="2" name="Picture 2"/>
+            <wp:cNvGraphicFramePr>
+              <a:graphicFrameLocks xmlns:a="http://schemas.openxmlformats.org/drawingml/2006/main" noChangeAspect="1"/>
+            </wp:cNvGraphicFramePr>
+            <a:graphic xmlns:a="http://schemas.openxmlformats.org/drawingml/2006/main">
+              <a:graphicData uri="http://schemas.openxmlformats.org/drawingml/2006/picture">
+                <pic:pic xmlns:pic="http://schemas.openxmlformats.org/drawingml/2006/picture">
+                  <pic:nvPicPr>
+                    <pic:cNvPr id="1" name=""/>
+                    <pic:cNvPicPr/>
+                  </pic:nvPicPr>
+                  <pic:blipFill>
+                    <a:blip r:embed="rId10"/>
+                    <a:stretch>
+                      <a:fillRect/>
+                    </a:stretch>
+                  </pic:blipFill>
+                  <pic:spPr>
+                    <a:xfrm>
+                      <a:off x="0" y="0"/>
+                      <a:ext cx="2933954" cy="670618"/>
+                    </a:xfrm>
+                    <a:prstGeom prst="rect">
+                      <a:avLst/>
+                    </a:prstGeom>
+                  </pic:spPr>
+                </pic:pic>
+              </a:graphicData>
+            </a:graphic>
+          </wp:inline>
+        </w:drawing>
+      </w:r>
+    </w:p>
+    <w:p>
+      <w:pPr>
+        <w:spacing w:line="360" w:lineRule="auto"/>
+        <w:ind w:firstLine="708"/>
+        <w:jc w:val="center"/>
+        <w:rPr>
+          <w:rFonts w:ascii="Times New Roman" w:hAnsi="Times New Roman" w:cs="Times New Roman"/>
+          <w:sz w:val="28"/>
+          <w:szCs w:val="28"/>
+          <w:lang w:val="uk-UA" w:eastAsia="ru-RU"/>
+        </w:rPr>
+      </w:pPr>
+      <w:r>
+        <w:rPr>
+          <w:rFonts w:ascii="Times New Roman" w:hAnsi="Times New Roman" w:cs="Times New Roman"/>
+          <w:sz w:val="28"/>
+          <w:szCs w:val="28"/>
+          <w:lang w:val="uk-UA" w:eastAsia="ru-RU"/>
+        </w:rPr>
+        <w:t>Рисунок 2.2 – Результат обчислень ПЗ послідовного алгоритму Крускала</w:t>
+      </w:r>
+    </w:p>
+    <w:p>
+      <w:pPr>
+        <w:spacing w:line="360" w:lineRule="auto"/>
+        <w:ind w:firstLine="708"/>
+        <w:rPr>
+          <w:rFonts w:ascii="Times New Roman" w:hAnsi="Times New Roman" w:cs="Times New Roman"/>
+          <w:sz w:val="28"/>
+          <w:szCs w:val="28"/>
+          <w:lang w:val="en-US" w:eastAsia="ru-RU"/>
+        </w:rPr>
+      </w:pPr>
+      <w:r>
+        <w:rPr>
+          <w:rFonts w:ascii="Times New Roman" w:hAnsi="Times New Roman" w:cs="Times New Roman"/>
+          <w:sz w:val="28"/>
+          <w:szCs w:val="28"/>
+          <w:lang w:val="uk-UA" w:eastAsia="ru-RU"/>
+        </w:rPr>
+        <w:t xml:space="preserve">Спостерігаємо однаковий результат, що свідчить про правильну роботу алгоритма. Отже, перейдемо до </w:t>
+      </w:r>
+      <w:r>
+        <w:rPr>
+          <w:rFonts w:ascii="Times New Roman" w:hAnsi="Times New Roman" w:cs="Times New Roman"/>
+          <w:sz w:val="28"/>
+          <w:szCs w:val="28"/>
+          <w:lang w:val="uk-UA" w:eastAsia="ru-RU"/>
+        </w:rPr>
+        <w:t>аналіз</w:t>
+      </w:r>
+      <w:r>
+        <w:rPr>
+          <w:rFonts w:ascii="Times New Roman" w:hAnsi="Times New Roman" w:cs="Times New Roman"/>
+          <w:sz w:val="28"/>
+          <w:szCs w:val="28"/>
+          <w:lang w:val="uk-UA" w:eastAsia="ru-RU"/>
+        </w:rPr>
+        <w:t>у</w:t>
+      </w:r>
+      <w:r>
+        <w:rPr>
+          <w:rFonts w:ascii="Times New Roman" w:hAnsi="Times New Roman" w:cs="Times New Roman"/>
+          <w:sz w:val="28"/>
+          <w:szCs w:val="28"/>
+          <w:lang w:val="uk-UA" w:eastAsia="ru-RU"/>
+        </w:rPr>
+        <w:t xml:space="preserve"> його швидкодії. </w:t>
+      </w:r>
+    </w:p>
+    <w:p>
+      <w:pPr>
+        <w:spacing w:line="360" w:lineRule="auto"/>
+        <w:ind w:firstLine="708"/>
+        <w:rPr>
+          <w:rFonts w:ascii="Times New Roman" w:hAnsi="Times New Roman" w:cs="Times New Roman"/>
+          <w:sz w:val="28"/>
+          <w:szCs w:val="28"/>
+          <w:lang w:val="uk-UA" w:eastAsia="ru-RU"/>
+        </w:rPr>
+      </w:pPr>
+      <w:r>
+        <w:rPr>
+          <w:rFonts w:ascii="Times New Roman" w:hAnsi="Times New Roman" w:cs="Times New Roman"/>
+          <w:sz w:val="28"/>
+          <w:szCs w:val="28"/>
+          <w:lang w:val="uk-UA" w:eastAsia="ru-RU"/>
+        </w:rPr>
+        <w:t>П</w:t>
+      </w:r>
+      <w:r>
+        <w:rPr>
+          <w:rFonts w:ascii="Times New Roman" w:hAnsi="Times New Roman" w:cs="Times New Roman"/>
+          <w:sz w:val="28"/>
+          <w:szCs w:val="28"/>
+          <w:lang w:val="uk-UA" w:eastAsia="ru-RU"/>
+        </w:rPr>
+        <w:t>ровод</w:t>
+      </w:r>
+      <w:r>
+        <w:rPr>
+          <w:rFonts w:ascii="Times New Roman" w:hAnsi="Times New Roman" w:cs="Times New Roman"/>
+          <w:sz w:val="28"/>
+          <w:szCs w:val="28"/>
+          <w:lang w:val="uk-UA" w:eastAsia="ru-RU"/>
+        </w:rPr>
+        <w:t xml:space="preserve">емо </w:t>
+      </w:r>
+      <w:r>
+        <w:rPr>
+          <w:rFonts w:ascii="Times New Roman" w:hAnsi="Times New Roman" w:cs="Times New Roman"/>
+          <w:sz w:val="28"/>
+          <w:szCs w:val="28"/>
+          <w:lang w:val="uk-UA" w:eastAsia="ru-RU"/>
+        </w:rPr>
+        <w:t xml:space="preserve">експеримент з варіюванням кількості </w:t>
+      </w:r>
+      <w:r>
+        <w:rPr>
+          <w:rFonts w:ascii="Times New Roman" w:hAnsi="Times New Roman" w:cs="Times New Roman"/>
+          <w:sz w:val="28"/>
+          <w:szCs w:val="28"/>
+          <w:lang w:val="uk-UA" w:eastAsia="ru-RU"/>
+        </w:rPr>
+        <w:t>вершин у графі</w:t>
+      </w:r>
+      <w:r>
+        <w:rPr>
+          <w:rFonts w:ascii="Times New Roman" w:hAnsi="Times New Roman" w:cs="Times New Roman"/>
+          <w:sz w:val="28"/>
+          <w:szCs w:val="28"/>
+          <w:lang w:val="uk-UA" w:eastAsia="ru-RU"/>
+        </w:rPr>
+        <w:t xml:space="preserve">, яку </w:t>
+      </w:r>
+      <w:r>
+        <w:rPr>
+          <w:rFonts w:ascii="Times New Roman" w:hAnsi="Times New Roman" w:cs="Times New Roman"/>
+          <w:sz w:val="28"/>
+          <w:szCs w:val="28"/>
+          <w:lang w:val="uk-UA" w:eastAsia="ru-RU"/>
+        </w:rPr>
+        <w:t xml:space="preserve">вирішує </w:t>
+      </w:r>
+      <w:r>
+        <w:rPr>
+          <w:rFonts w:ascii="Times New Roman" w:hAnsi="Times New Roman" w:cs="Times New Roman"/>
+          <w:sz w:val="28"/>
+          <w:szCs w:val="28"/>
+          <w:lang w:val="uk-UA" w:eastAsia="ru-RU"/>
+        </w:rPr>
+        <w:t xml:space="preserve">алгоритм Крускала. </w:t>
+      </w:r>
+      <w:r>
+        <w:rPr>
+          <w:rFonts w:ascii="Times New Roman" w:hAnsi="Times New Roman" w:cs="Times New Roman"/>
+          <w:sz w:val="28"/>
+          <w:szCs w:val="28"/>
+          <w:lang w:val="uk-UA" w:eastAsia="ru-RU"/>
+        </w:rPr>
+        <w:t>Ми вимірюємо середній час виконання алгоритму для різних розмірів графів і порівнюємо отримані результати.</w:t>
+      </w:r>
+      <w:r>
+        <w:rPr>
+          <w:rFonts w:ascii="Times New Roman" w:hAnsi="Times New Roman" w:cs="Times New Roman"/>
+          <w:sz w:val="28"/>
+          <w:szCs w:val="28"/>
+          <w:lang w:val="uk-UA" w:eastAsia="ru-RU"/>
+        </w:rPr>
+        <w:t xml:space="preserve"> На рисунку 2.3 </w:t>
+      </w:r>
+      <w:r>
+        <w:rPr>
+          <w:rFonts w:ascii="Times New Roman" w:hAnsi="Times New Roman" w:cs="Times New Roman"/>
+          <w:sz w:val="28"/>
+          <w:szCs w:val="28"/>
+          <w:lang w:val="uk-UA" w:eastAsia="ru-RU"/>
+        </w:rPr>
+        <w:t>наведені середні значення часу виконання (в мікросекундах) для алгоритму SequentialKruskal</w:t>
+      </w:r>
+      <w:r>
+        <w:rPr>
+          <w:rFonts w:ascii="Times New Roman" w:hAnsi="Times New Roman" w:cs="Times New Roman"/>
+          <w:sz w:val="28"/>
+          <w:szCs w:val="28"/>
+          <w:lang w:val="uk-UA" w:eastAsia="ru-RU"/>
+        </w:rPr>
+        <w:t xml:space="preserve"> для графіків різних розмірів.</w:t>
+      </w:r>
+    </w:p>
+    <w:p>
+      <w:pPr>
+        <w:spacing w:line="360" w:lineRule="auto"/>
+        <w:ind w:firstLine="708"/>
+        <w:jc w:val="center"/>
+        <w:rPr>
+          <w:rFonts w:ascii="Times New Roman" w:hAnsi="Times New Roman" w:cs="Times New Roman"/>
+          <w:sz w:val="28"/>
+          <w:szCs w:val="28"/>
+          <w:lang w:val="en-US" w:eastAsia="ru-RU"/>
+        </w:rPr>
+      </w:pPr>
+      <w:r>
+        <w:rPr>
+          <w:rFonts w:ascii="Times New Roman" w:hAnsi="Times New Roman" w:cs="Times New Roman"/>
+          <w:sz w:val="28"/>
+          <w:szCs w:val="28"/>
+          <w:lang w:val="uk-UA" w:eastAsia="ru-RU"/>
+        </w:rPr>
+        <w:lastRenderedPageBreak/>
+        <w:drawing>
+          <wp:inline distT="0" distB="0" distL="0" distR="0" wp14:anchorId="6326BDB7" wp14:editId="6049044C">
+            <wp:extent cx="1638442" cy="1531753"/>
+            <wp:effectExtent l="0" t="0" r="0" b="0"/>
+            <wp:docPr id="3" name="Picture 3"/>
+            <wp:cNvGraphicFramePr>
+              <a:graphicFrameLocks xmlns:a="http://schemas.openxmlformats.org/drawingml/2006/main" noChangeAspect="1"/>
+            </wp:cNvGraphicFramePr>
+            <a:graphic xmlns:a="http://schemas.openxmlformats.org/drawingml/2006/main">
+              <a:graphicData uri="http://schemas.openxmlformats.org/drawingml/2006/picture">
+                <pic:pic xmlns:pic="http://schemas.openxmlformats.org/drawingml/2006/picture">
+                  <pic:nvPicPr>
+                    <pic:cNvPr id="1" name=""/>
+                    <pic:cNvPicPr/>
+                  </pic:nvPicPr>
+                  <pic:blipFill>
+                    <a:blip r:embed="rId11"/>
+                    <a:stretch>
+                      <a:fillRect/>
+                    </a:stretch>
+                  </pic:blipFill>
+                  <pic:spPr>
+                    <a:xfrm>
+                      <a:off x="0" y="0"/>
+                      <a:ext cx="1638442" cy="1531753"/>
+                    </a:xfrm>
+                    <a:prstGeom prst="rect">
+                      <a:avLst/>
+                    </a:prstGeom>
+                  </pic:spPr>
+                </pic:pic>
+              </a:graphicData>
+            </a:graphic>
+          </wp:inline>
+        </w:drawing>
+      </w:r>
+    </w:p>
+    <w:p>
+      <w:pPr>
+        <w:spacing w:line="360" w:lineRule="auto"/>
+        <w:ind w:firstLine="708"/>
+        <w:jc w:val="center"/>
+        <w:rPr>
+          <w:rFonts w:ascii="Times New Roman" w:hAnsi="Times New Roman" w:cs="Times New Roman"/>
+          <w:sz w:val="28"/>
+          <w:szCs w:val="28"/>
+          <w:lang w:val="uk-UA" w:eastAsia="ru-RU"/>
+        </w:rPr>
+      </w:pPr>
+      <w:r>
+        <w:rPr>
+          <w:rFonts w:ascii="Times New Roman" w:hAnsi="Times New Roman" w:cs="Times New Roman"/>
+          <w:sz w:val="28"/>
+          <w:szCs w:val="28"/>
+          <w:lang w:val="uk-UA" w:eastAsia="ru-RU"/>
+        </w:rPr>
+        <w:t>Рисунок 2.3 – Час виконання послідовного алгоритму Крускала при різних розмірностях графу</w:t>
+      </w:r>
+    </w:p>
+    <w:p>
+      <w:pPr>
+        <w:spacing w:line="360" w:lineRule="auto"/>
+        <w:ind w:firstLine="708"/>
+        <w:jc w:val="both"/>
+        <w:rPr>
+          <w:rFonts w:ascii="Times New Roman" w:hAnsi="Times New Roman" w:cs="Times New Roman"/>
+          <w:sz w:val="28"/>
+          <w:szCs w:val="28"/>
+          <w:lang w:val="uk-UA" w:eastAsia="ru-RU"/>
+        </w:rPr>
+      </w:pPr>
+      <w:r>
+        <w:rPr>
+          <w:rFonts w:ascii="Times New Roman" w:hAnsi="Times New Roman" w:cs="Times New Roman"/>
+          <w:sz w:val="28"/>
+          <w:szCs w:val="28"/>
+          <w:lang w:val="uk-UA" w:eastAsia="ru-RU"/>
+        </w:rPr>
+        <w:tab/>
+        <w:t>Отже, створюємо графік за ціми даними на рисунку 2.4.</w:t>
+      </w:r>
+      <w:r>
+        <w:rPr>
+          <w:rFonts w:ascii="Times New Roman" w:hAnsi="Times New Roman" w:cs="Times New Roman"/>
+          <w:sz w:val="28"/>
+          <w:szCs w:val="28"/>
+          <w:lang w:val="en-US" w:eastAsia="ru-RU"/>
+        </w:rPr>
+        <w:t xml:space="preserve"> </w:t>
+      </w:r>
+      <w:r>
+        <w:rPr>
+          <w:rFonts w:ascii="Times New Roman" w:hAnsi="Times New Roman" w:cs="Times New Roman"/>
+          <w:sz w:val="28"/>
+          <w:szCs w:val="28"/>
+          <w:lang w:val="uk-UA" w:eastAsia="ru-RU"/>
+        </w:rPr>
+        <w:t xml:space="preserve">Де спостерігаємо </w:t>
+      </w:r>
+      <w:r>
+        <w:rPr>
+          <w:rFonts w:ascii="Times New Roman" w:hAnsi="Times New Roman" w:cs="Times New Roman"/>
+          <w:sz w:val="28"/>
+          <w:szCs w:val="28"/>
+          <w:lang w:val="uk-UA" w:eastAsia="ru-RU"/>
+        </w:rPr>
+        <w:t>значне збільшення часу виконання алгоритму при зростанні</w:t>
+      </w:r>
+      <w:r>
+        <w:rPr>
+          <w:rFonts w:ascii="Times New Roman" w:hAnsi="Times New Roman" w:cs="Times New Roman"/>
+          <w:sz w:val="28"/>
+          <w:szCs w:val="28"/>
+          <w:lang w:val="uk-UA" w:eastAsia="ru-RU"/>
+        </w:rPr>
+        <w:t xml:space="preserve"> </w:t>
+      </w:r>
+      <w:r>
+        <w:rPr>
+          <w:rFonts w:ascii="Times New Roman" w:hAnsi="Times New Roman" w:cs="Times New Roman"/>
+          <w:sz w:val="28"/>
+          <w:szCs w:val="28"/>
+          <w:lang w:val="uk-UA" w:eastAsia="ru-RU"/>
+        </w:rPr>
+        <w:t>кількості вершин. Це підтверджує, що складність алгоритму Крускала є O(E log V), де E - кількість ребер, а V - кількість вершин.</w:t>
+      </w:r>
+    </w:p>
+    <w:p>
+      <w:pPr>
+        <w:spacing w:line="360" w:lineRule="auto"/>
+        <w:ind w:firstLine="708"/>
+        <w:jc w:val="both"/>
+        <w:rPr>
+          <w:rFonts w:ascii="Times New Roman" w:hAnsi="Times New Roman" w:cs="Times New Roman"/>
+          <w:sz w:val="28"/>
+          <w:szCs w:val="28"/>
+          <w:lang w:val="uk-UA" w:eastAsia="ru-RU"/>
+        </w:rPr>
+      </w:pPr>
+      <w:r>
+        <w:rPr>
+          <w:rFonts w:ascii="Times New Roman" w:hAnsi="Times New Roman" w:cs="Times New Roman"/>
+          <w:sz w:val="28"/>
+          <w:szCs w:val="28"/>
+          <w:lang w:val="uk-UA" w:eastAsia="ru-RU"/>
+        </w:rPr>
+        <w:t>Цей аналіз показує, що послідовний алгоритм Крускала ефективний для графів невеликих розмірів, але може стати обмеженим при великих розмірах. У таких випадках варто розглянути використання паралельних алгоритмів, які можуть забезпечити більш швидку обробку великих графів.</w:t>
+      </w:r>
+    </w:p>
+    <w:p>
+      <w:pPr>
+        <w:spacing w:line="360" w:lineRule="auto"/>
+        <w:ind w:firstLine="708"/>
+        <w:jc w:val="center"/>
+        <w:rPr>
+          <w:rFonts w:ascii="Times New Roman" w:hAnsi="Times New Roman" w:cs="Times New Roman"/>
+          <w:sz w:val="28"/>
+          <w:szCs w:val="28"/>
+          <w:lang w:val="uk-UA" w:eastAsia="ru-RU"/>
+        </w:rPr>
+      </w:pPr>
+      <w:r>
+        <w:rPr>
+          <w:rFonts w:ascii="Times New Roman" w:hAnsi="Times New Roman" w:cs="Times New Roman"/>
+          <w:sz w:val="28"/>
+          <w:szCs w:val="28"/>
+          <w:lang w:val="uk-UA" w:eastAsia="ru-RU"/>
+        </w:rPr>
+        <w:drawing>
+          <wp:inline distT="0" distB="0" distL="0" distR="0" wp14:anchorId="2C743250" wp14:editId="00BAFDD5">
+            <wp:extent cx="4572396" cy="2629128"/>
+            <wp:effectExtent l="0" t="0" r="0" b="0"/>
+            <wp:docPr id="4" name="Picture 4"/>
+            <wp:cNvGraphicFramePr>
+              <a:graphicFrameLocks xmlns:a="http://schemas.openxmlformats.org/drawingml/2006/main" noChangeAspect="1"/>
+            </wp:cNvGraphicFramePr>
+            <a:graphic xmlns:a="http://schemas.openxmlformats.org/drawingml/2006/main">
+              <a:graphicData uri="http://schemas.openxmlformats.org/drawingml/2006/picture">
+                <pic:pic xmlns:pic="http://schemas.openxmlformats.org/drawingml/2006/picture">
+                  <pic:nvPicPr>
+                    <pic:cNvPr id="1" name=""/>
+                    <pic:cNvPicPr/>
+                  </pic:nvPicPr>
+                  <pic:blipFill>
+                    <a:blip r:embed="rId12"/>
+                    <a:stretch>
+                      <a:fillRect/>
+                    </a:stretch>
+                  </pic:blipFill>
+                  <pic:spPr>
+                    <a:xfrm>
+                      <a:off x="0" y="0"/>
+                      <a:ext cx="4572396" cy="2629128"/>
+                    </a:xfrm>
+                    <a:prstGeom prst="rect">
+                      <a:avLst/>
+                    </a:prstGeom>
+                  </pic:spPr>
+                </pic:pic>
+              </a:graphicData>
+            </a:graphic>
+          </wp:inline>
+        </w:drawing>
+      </w:r>
+    </w:p>
+    <w:p>
+      <w:pPr>
+        <w:spacing w:line="360" w:lineRule="auto"/>
+        <w:ind w:firstLine="708"/>
+        <w:jc w:val="center"/>
+        <w:rPr>
+          <w:rFonts w:ascii="Times New Roman" w:hAnsi="Times New Roman" w:cs="Times New Roman"/>
+          <w:sz w:val="28"/>
+          <w:szCs w:val="28"/>
+          <w:lang w:val="uk-UA" w:eastAsia="ru-RU"/>
+        </w:rPr>
+      </w:pPr>
+      <w:r>
+        <w:rPr>
+          <w:rFonts w:ascii="Times New Roman" w:hAnsi="Times New Roman" w:cs="Times New Roman"/>
+          <w:sz w:val="28"/>
+          <w:szCs w:val="28"/>
+          <w:lang w:val="uk-UA" w:eastAsia="ru-RU"/>
+        </w:rPr>
+        <w:t>Рисунок 2.4 – Графік залежності часу роботи послідовного алгоритма Крускала від кількості вершин</w:t>
       </w:r>
     </w:p>
     <w:p>
@@ -4391,6 +5535,19 @@
           <w:lang w:val="uk-UA" w:eastAsia="ru-RU"/>
         </w:rPr>
       </w:pPr>
+      <w:r>
+        <w:rPr>
+          <w:rFonts w:ascii="Times New Roman" w:eastAsia="Arial Unicode MS" w:hAnsi="Times New Roman" w:cs="Times New Roman"/>
+          <w:bCs/>
+          <w:color w:val="000000"/>
+          <w:sz w:val="28"/>
+          <w:szCs w:val="28"/>
+          <w:u w:color="000000"/>
+          <w:bdr w:val="nil"/>
+          <w:lang w:val="uk-UA" w:eastAsia="ru-RU"/>
+        </w:rPr>
+        <w:t>У даній курсовій роботі для реалізації паралельних обчислень використовується мова програмування C# та два підходи: Parallel.ForEach та LINQ.Parallel.</w:t>
+      </w:r>
     </w:p>
     <w:p>
       <w:pPr>
@@ -4408,6 +5565,109 @@
           <w:lang w:val="uk-UA" w:eastAsia="ru-RU"/>
         </w:rPr>
       </w:pPr>
+      <w:r>
+        <w:rPr>
+          <w:rFonts w:ascii="Times New Roman" w:eastAsia="Arial Unicode MS" w:hAnsi="Times New Roman" w:cs="Times New Roman"/>
+          <w:bCs/>
+          <w:color w:val="000000"/>
+          <w:sz w:val="28"/>
+          <w:szCs w:val="28"/>
+          <w:u w:color="000000"/>
+          <w:bdr w:val="nil"/>
+          <w:lang w:val="uk-UA" w:eastAsia="ru-RU"/>
+        </w:rPr>
+        <w:t>Мова програмування C# є потужним і гнучким інструментом, який надає широкі можливості для розробки програм. Вона має розгорнуту екосистему, включаючи багато ресурсів, бібліотек та інструментів для підтримки паралельних обчислень. C# забезпечує зручний синтаксис, обробку помилок, механізми синхронізації та інші функції, які сприяють розробці ефективних паралельних алгоритмів.</w:t>
+      </w:r>
+    </w:p>
+    <w:p>
+      <w:pPr>
+        <w:spacing w:after="0" w:line="360" w:lineRule="auto"/>
+        <w:ind w:firstLine="708"/>
+        <w:jc w:val="both"/>
+        <w:rPr>
+          <w:rFonts w:ascii="Times New Roman" w:eastAsia="Arial Unicode MS" w:hAnsi="Times New Roman" w:cs="Times New Roman"/>
+          <w:bCs/>
+          <w:color w:val="000000"/>
+          <w:sz w:val="28"/>
+          <w:szCs w:val="28"/>
+          <w:u w:color="000000"/>
+          <w:bdr w:val="nil"/>
+          <w:lang w:val="uk-UA" w:eastAsia="ru-RU"/>
+        </w:rPr>
+      </w:pPr>
+      <w:r>
+        <w:rPr>
+          <w:rFonts w:ascii="Times New Roman" w:eastAsia="Arial Unicode MS" w:hAnsi="Times New Roman" w:cs="Times New Roman"/>
+          <w:bCs/>
+          <w:color w:val="000000"/>
+          <w:sz w:val="28"/>
+          <w:szCs w:val="28"/>
+          <w:u w:color="000000"/>
+          <w:bdr w:val="nil"/>
+          <w:lang w:val="uk-UA" w:eastAsia="ru-RU"/>
+        </w:rPr>
+        <w:t>Один з вибраних підходів - Parallel.ForEach - є механізмом, який надається в середовищі .NET для реалізації паралельних обчислень. Цей підхід дозволяє розпаралелити ітерації циклу, що дозволяє обчислювати різні частини завдань одночасно. Метод Parallel.ForEach автоматично розподіляє ітерації між доступними ядрами процесора та виконує їх паралельно. Він також керує синхронізацією та забезпечує коректне виконання всіх ітерацій циклу.</w:t>
+      </w:r>
+    </w:p>
+    <w:p>
+      <w:pPr>
+        <w:spacing w:after="0" w:line="360" w:lineRule="auto"/>
+        <w:ind w:firstLine="708"/>
+        <w:jc w:val="both"/>
+        <w:rPr>
+          <w:rFonts w:ascii="Times New Roman" w:eastAsia="Arial Unicode MS" w:hAnsi="Times New Roman" w:cs="Times New Roman"/>
+          <w:bCs/>
+          <w:color w:val="000000"/>
+          <w:sz w:val="28"/>
+          <w:szCs w:val="28"/>
+          <w:u w:color="000000"/>
+          <w:bdr w:val="nil"/>
+          <w:lang w:val="uk-UA" w:eastAsia="ru-RU"/>
+        </w:rPr>
+      </w:pPr>
+      <w:r>
+        <w:rPr>
+          <w:rFonts w:ascii="Times New Roman" w:eastAsia="Arial Unicode MS" w:hAnsi="Times New Roman" w:cs="Times New Roman"/>
+          <w:bCs/>
+          <w:color w:val="000000"/>
+          <w:sz w:val="28"/>
+          <w:szCs w:val="28"/>
+          <w:u w:color="000000"/>
+          <w:bdr w:val="nil"/>
+          <w:lang w:val="uk-UA" w:eastAsia="ru-RU"/>
+        </w:rPr>
+        <w:t>Другий вибраний підхід - LINQ.Parallel - використовує розширення LINQ (Language Integrated Query) для розпаралелювання операцій над колекціями даних. Завдяки LINQ.Parallel можна виконувати операції фільтрації, сортування, групування та інші паралельно над великими наборами даних. Це дозволяє прискорити обробку даних за рахунок використання доступних ресурсів процесора.</w:t>
+      </w:r>
+    </w:p>
+    <w:p>
+      <w:pPr>
+        <w:spacing w:after="0" w:line="360" w:lineRule="auto"/>
+        <w:ind w:firstLine="708"/>
+        <w:jc w:val="both"/>
+        <w:rPr>
+          <w:rFonts w:ascii="Times New Roman" w:eastAsia="Arial Unicode MS" w:hAnsi="Times New Roman" w:cs="Times New Roman"/>
+          <w:bCs/>
+          <w:color w:val="000000"/>
+          <w:sz w:val="28"/>
+          <w:szCs w:val="28"/>
+          <w:u w:color="000000"/>
+          <w:bdr w:val="nil"/>
+          <w:lang w:val="uk-UA" w:eastAsia="ru-RU"/>
+        </w:rPr>
+      </w:pPr>
+      <w:r>
+        <w:rPr>
+          <w:rFonts w:ascii="Times New Roman" w:eastAsia="Arial Unicode MS" w:hAnsi="Times New Roman" w:cs="Times New Roman"/>
+          <w:bCs/>
+          <w:color w:val="000000"/>
+          <w:sz w:val="28"/>
+          <w:szCs w:val="28"/>
+          <w:u w:color="000000"/>
+          <w:bdr w:val="nil"/>
+          <w:lang w:val="uk-UA" w:eastAsia="ru-RU"/>
+        </w:rPr>
+        <w:t>Обидва підходи є потужними інструментами для реалізації паралельних обчислень у мові програмування C#. Вони дозволяють зручно і ефективно використовувати можливості багатоядерних процесорів та прискорити виконання обчислень в багатопотокових середовищах.</w:t>
+      </w:r>
       <w:r>
         <w:rPr>
           <w:rFonts w:ascii="Times New Roman" w:eastAsia="Arial Unicode MS" w:hAnsi="Times New Roman" w:cs="Times New Roman"/>
@@ -5905,7 +7165,7 @@
       </w:pPr>
     </w:p>
     <w:sectPr>
-      <w:headerReference w:type="default" r:id="rId9"/>
+      <w:headerReference w:type="default" r:id="rId13"/>
       <w:pgSz w:w="11906" w:h="16838"/>
       <w:pgMar w:top="1134" w:right="1134" w:bottom="1134" w:left="1134" w:header="709" w:footer="709" w:gutter="0"/>
       <w:cols w:space="708"/>
@@ -6425,16 +7685,16 @@
     </w:lvl>
   </w:abstractNum>
   <w:abstractNum w:abstractNumId="4" w15:restartNumberingAfterBreak="0">
-    <w:nsid w:val="478167CB"/>
+    <w:nsid w:val="3F380AE7"/>
     <w:multiLevelType w:val="hybridMultilevel"/>
-    <w:tmpl w:val="4F1AF3FA"/>
-    <w:lvl w:ilvl="0" w:tplc="769A4F0E">
+    <w:tmpl w:val="57A60C40"/>
+    <w:lvl w:ilvl="0" w:tplc="FDC414D4">
       <w:start w:val="1"/>
       <w:numFmt w:val="decimal"/>
       <w:lvlText w:val="%1."/>
       <w:lvlJc w:val="left"/>
       <w:pPr>
-        <w:ind w:left="1069" w:hanging="360"/>
+        <w:ind w:left="1068" w:hanging="360"/>
       </w:pPr>
       <w:rPr>
         <w:rFonts w:hint="default"/>
@@ -6446,7 +7706,7 @@
       <w:lvlText w:val="%2."/>
       <w:lvlJc w:val="left"/>
       <w:pPr>
-        <w:ind w:left="1789" w:hanging="360"/>
+        <w:ind w:left="1788" w:hanging="360"/>
       </w:pPr>
     </w:lvl>
     <w:lvl w:ilvl="2" w:tplc="0809001B" w:tentative="1">
@@ -6455,7 +7715,7 @@
       <w:lvlText w:val="%3."/>
       <w:lvlJc w:val="right"/>
       <w:pPr>
-        <w:ind w:left="2509" w:hanging="180"/>
+        <w:ind w:left="2508" w:hanging="180"/>
       </w:pPr>
     </w:lvl>
     <w:lvl w:ilvl="3" w:tplc="0809000F" w:tentative="1">
@@ -6464,7 +7724,7 @@
       <w:lvlText w:val="%4."/>
       <w:lvlJc w:val="left"/>
       <w:pPr>
-        <w:ind w:left="3229" w:hanging="360"/>
+        <w:ind w:left="3228" w:hanging="360"/>
       </w:pPr>
     </w:lvl>
     <w:lvl w:ilvl="4" w:tplc="08090019" w:tentative="1">
@@ -6473,7 +7733,7 @@
       <w:lvlText w:val="%5."/>
       <w:lvlJc w:val="left"/>
       <w:pPr>
-        <w:ind w:left="3949" w:hanging="360"/>
+        <w:ind w:left="3948" w:hanging="360"/>
       </w:pPr>
     </w:lvl>
     <w:lvl w:ilvl="5" w:tplc="0809001B" w:tentative="1">
@@ -6482,7 +7742,7 @@
       <w:lvlText w:val="%6."/>
       <w:lvlJc w:val="right"/>
       <w:pPr>
-        <w:ind w:left="4669" w:hanging="180"/>
+        <w:ind w:left="4668" w:hanging="180"/>
       </w:pPr>
     </w:lvl>
     <w:lvl w:ilvl="6" w:tplc="0809000F" w:tentative="1">
@@ -6491,7 +7751,7 @@
       <w:lvlText w:val="%7."/>
       <w:lvlJc w:val="left"/>
       <w:pPr>
-        <w:ind w:left="5389" w:hanging="360"/>
+        <w:ind w:left="5388" w:hanging="360"/>
       </w:pPr>
     </w:lvl>
     <w:lvl w:ilvl="7" w:tplc="08090019" w:tentative="1">
@@ -6500,7 +7760,7 @@
       <w:lvlText w:val="%8."/>
       <w:lvlJc w:val="left"/>
       <w:pPr>
-        <w:ind w:left="6109" w:hanging="360"/>
+        <w:ind w:left="6108" w:hanging="360"/>
       </w:pPr>
     </w:lvl>
     <w:lvl w:ilvl="8" w:tplc="0809001B" w:tentative="1">
@@ -6509,11 +7769,100 @@
       <w:lvlText w:val="%9."/>
       <w:lvlJc w:val="right"/>
       <w:pPr>
-        <w:ind w:left="6829" w:hanging="180"/>
+        <w:ind w:left="6828" w:hanging="180"/>
       </w:pPr>
     </w:lvl>
   </w:abstractNum>
   <w:abstractNum w:abstractNumId="5" w15:restartNumberingAfterBreak="0">
+    <w:nsid w:val="478167CB"/>
+    <w:multiLevelType w:val="hybridMultilevel"/>
+    <w:tmpl w:val="4F1AF3FA"/>
+    <w:lvl w:ilvl="0" w:tplc="769A4F0E">
+      <w:start w:val="1"/>
+      <w:numFmt w:val="decimal"/>
+      <w:lvlText w:val="%1."/>
+      <w:lvlJc w:val="left"/>
+      <w:pPr>
+        <w:ind w:left="1069" w:hanging="360"/>
+      </w:pPr>
+      <w:rPr>
+        <w:rFonts w:hint="default"/>
+      </w:rPr>
+    </w:lvl>
+    <w:lvl w:ilvl="1" w:tplc="08090019">
+      <w:start w:val="1"/>
+      <w:numFmt w:val="lowerLetter"/>
+      <w:lvlText w:val="%2."/>
+      <w:lvlJc w:val="left"/>
+      <w:pPr>
+        <w:ind w:left="1789" w:hanging="360"/>
+      </w:pPr>
+    </w:lvl>
+    <w:lvl w:ilvl="2" w:tplc="0809001B" w:tentative="1">
+      <w:start w:val="1"/>
+      <w:numFmt w:val="lowerRoman"/>
+      <w:lvlText w:val="%3."/>
+      <w:lvlJc w:val="right"/>
+      <w:pPr>
+        <w:ind w:left="2509" w:hanging="180"/>
+      </w:pPr>
+    </w:lvl>
+    <w:lvl w:ilvl="3" w:tplc="0809000F" w:tentative="1">
+      <w:start w:val="1"/>
+      <w:numFmt w:val="decimal"/>
+      <w:lvlText w:val="%4."/>
+      <w:lvlJc w:val="left"/>
+      <w:pPr>
+        <w:ind w:left="3229" w:hanging="360"/>
+      </w:pPr>
+    </w:lvl>
+    <w:lvl w:ilvl="4" w:tplc="08090019" w:tentative="1">
+      <w:start w:val="1"/>
+      <w:numFmt w:val="lowerLetter"/>
+      <w:lvlText w:val="%5."/>
+      <w:lvlJc w:val="left"/>
+      <w:pPr>
+        <w:ind w:left="3949" w:hanging="360"/>
+      </w:pPr>
+    </w:lvl>
+    <w:lvl w:ilvl="5" w:tplc="0809001B" w:tentative="1">
+      <w:start w:val="1"/>
+      <w:numFmt w:val="lowerRoman"/>
+      <w:lvlText w:val="%6."/>
+      <w:lvlJc w:val="right"/>
+      <w:pPr>
+        <w:ind w:left="4669" w:hanging="180"/>
+      </w:pPr>
+    </w:lvl>
+    <w:lvl w:ilvl="6" w:tplc="0809000F" w:tentative="1">
+      <w:start w:val="1"/>
+      <w:numFmt w:val="decimal"/>
+      <w:lvlText w:val="%7."/>
+      <w:lvlJc w:val="left"/>
+      <w:pPr>
+        <w:ind w:left="5389" w:hanging="360"/>
+      </w:pPr>
+    </w:lvl>
+    <w:lvl w:ilvl="7" w:tplc="08090019" w:tentative="1">
+      <w:start w:val="1"/>
+      <w:numFmt w:val="lowerLetter"/>
+      <w:lvlText w:val="%8."/>
+      <w:lvlJc w:val="left"/>
+      <w:pPr>
+        <w:ind w:left="6109" w:hanging="360"/>
+      </w:pPr>
+    </w:lvl>
+    <w:lvl w:ilvl="8" w:tplc="0809001B" w:tentative="1">
+      <w:start w:val="1"/>
+      <w:numFmt w:val="lowerRoman"/>
+      <w:lvlText w:val="%9."/>
+      <w:lvlJc w:val="right"/>
+      <w:pPr>
+        <w:ind w:left="6829" w:hanging="180"/>
+      </w:pPr>
+    </w:lvl>
+  </w:abstractNum>
+  <w:abstractNum w:abstractNumId="6" w15:restartNumberingAfterBreak="0">
     <w:nsid w:val="53582054"/>
     <w:multiLevelType w:val="hybridMultilevel"/>
     <w:tmpl w:val="F2B25E68"/>
@@ -6626,7 +7975,7 @@
       </w:rPr>
     </w:lvl>
   </w:abstractNum>
-  <w:abstractNum w:abstractNumId="6" w15:restartNumberingAfterBreak="0">
+  <w:abstractNum w:abstractNumId="7" w15:restartNumberingAfterBreak="0">
     <w:nsid w:val="62A2257E"/>
     <w:multiLevelType w:val="hybridMultilevel"/>
     <w:tmpl w:val="2AEE7B56"/>
@@ -6712,7 +8061,7 @@
       </w:pPr>
     </w:lvl>
   </w:abstractNum>
-  <w:abstractNum w:abstractNumId="7" w15:restartNumberingAfterBreak="0">
+  <w:abstractNum w:abstractNumId="8" w15:restartNumberingAfterBreak="0">
     <w:nsid w:val="7496736B"/>
     <w:multiLevelType w:val="hybridMultilevel"/>
     <w:tmpl w:val="6EA67836"/>
@@ -6808,21 +8157,24 @@
     <w:abstractNumId w:val="1"/>
   </w:num>
   <w:num w:numId="3">
-    <w:abstractNumId w:val="6"/>
+    <w:abstractNumId w:val="7"/>
   </w:num>
   <w:num w:numId="4">
     <w:abstractNumId w:val="0"/>
   </w:num>
   <w:num w:numId="5">
-    <w:abstractNumId w:val="5"/>
+    <w:abstractNumId w:val="6"/>
   </w:num>
   <w:num w:numId="6">
     <w:abstractNumId w:val="2"/>
   </w:num>
   <w:num w:numId="7">
-    <w:abstractNumId w:val="7"/>
+    <w:abstractNumId w:val="8"/>
   </w:num>
   <w:num w:numId="8">
+    <w:abstractNumId w:val="5"/>
+  </w:num>
+  <w:num w:numId="9">
     <w:abstractNumId w:val="4"/>
   </w:num>
 </w:numbering>
@@ -7660,6 +9012,18 @@
       <w:color w:val="808080"/>
     </w:rPr>
   </w:style>
+  <w:style w:type="character" w:styleId="UnresolvedMention">
+    <w:name w:val="Unresolved Mention"/>
+    <w:basedOn w:val="DefaultParagraphFont"/>
+    <w:uiPriority w:val="99"/>
+    <w:semiHidden/>
+    <w:unhideWhenUsed/>
+    <w:rsid w:val="00605B2D"/>
+    <w:rPr>
+      <w:color w:val="605E5C"/>
+      <w:shd w:val="clear" w:color="auto" w:fill="E1DFDD"/>
+    </w:rPr>
+  </w:style>
 </w:styles>
 </file>
 

</xml_diff>